<commit_message>
copying documents from dev to master
</commit_message>
<xml_diff>
--- a/Functional and non-functional.docx
+++ b/Functional and non-functional.docx
@@ -7,193 +7,1788 @@
         <w:pStyle w:val="Heading1"/>
       </w:pPr>
       <w:r>
+        <w:t>Car rental application</w:t>
+      </w:r>
+    </w:p>
+    <w:p>
+      <w:pPr>
+        <w:pStyle w:val="Heading2"/>
+      </w:pPr>
+      <w:r>
         <w:t>Functional and non-functional requirements</w:t>
       </w:r>
     </w:p>
     <w:p>
       <w:pPr>
-        <w:pStyle w:val="Heading2"/>
+        <w:pStyle w:val="Heading3"/>
       </w:pPr>
       <w:r>
         <w:t>Functional</w:t>
       </w:r>
     </w:p>
+    <w:p/>
+    <w:tbl>
+      <w:tblPr>
+        <w:tblStyle w:val="TableGrid"/>
+        <w:tblW w:w="0" w:type="auto"/>
+        <w:tblLook w:val="04A0" w:firstRow="1" w:lastRow="0" w:firstColumn="1" w:lastColumn="0" w:noHBand="0" w:noVBand="1"/>
+      </w:tblPr>
+      <w:tblGrid>
+        <w:gridCol w:w="1705"/>
+        <w:gridCol w:w="6030"/>
+        <w:gridCol w:w="1615"/>
+      </w:tblGrid>
+      <w:tr>
+        <w:tc>
+          <w:tcPr>
+            <w:tcW w:w="1705" w:type="dxa"/>
+            <w:shd w:val="clear" w:color="auto" w:fill="44546A" w:themeFill="text2"/>
+          </w:tcPr>
+          <w:p>
+            <w:pPr>
+              <w:jc w:val="center"/>
+              <w:rPr>
+                <w:color w:val="FFFFFF" w:themeColor="background1"/>
+              </w:rPr>
+            </w:pPr>
+            <w:r>
+              <w:rPr>
+                <w:color w:val="FFFFFF" w:themeColor="background1"/>
+              </w:rPr>
+              <w:t>Requirement ID</w:t>
+            </w:r>
+          </w:p>
+        </w:tc>
+        <w:tc>
+          <w:tcPr>
+            <w:tcW w:w="6030" w:type="dxa"/>
+            <w:shd w:val="clear" w:color="auto" w:fill="44546A" w:themeFill="text2"/>
+          </w:tcPr>
+          <w:p>
+            <w:pPr>
+              <w:jc w:val="center"/>
+              <w:rPr>
+                <w:color w:val="FFFFFF" w:themeColor="background1"/>
+              </w:rPr>
+            </w:pPr>
+            <w:r>
+              <w:rPr>
+                <w:color w:val="FFFFFF" w:themeColor="background1"/>
+              </w:rPr>
+              <w:t>Requirement description</w:t>
+            </w:r>
+          </w:p>
+        </w:tc>
+        <w:tc>
+          <w:tcPr>
+            <w:tcW w:w="1615" w:type="dxa"/>
+            <w:shd w:val="clear" w:color="auto" w:fill="44546A" w:themeFill="text2"/>
+          </w:tcPr>
+          <w:p>
+            <w:pPr>
+              <w:jc w:val="center"/>
+              <w:rPr>
+                <w:color w:val="FFFFFF" w:themeColor="background1"/>
+              </w:rPr>
+            </w:pPr>
+            <w:r>
+              <w:rPr>
+                <w:color w:val="FFFFFF" w:themeColor="background1"/>
+              </w:rPr>
+              <w:t>Must/Want</w:t>
+            </w:r>
+          </w:p>
+        </w:tc>
+      </w:tr>
+      <w:tr>
+        <w:tc>
+          <w:tcPr>
+            <w:tcW w:w="1705" w:type="dxa"/>
+          </w:tcPr>
+          <w:p>
+            <w:r>
+              <w:t>CRA-F</w:t>
+            </w:r>
+            <w:r>
+              <w:t>UN</w:t>
+            </w:r>
+            <w:r>
+              <w:t>-01</w:t>
+            </w:r>
+          </w:p>
+        </w:tc>
+        <w:tc>
+          <w:tcPr>
+            <w:tcW w:w="6030" w:type="dxa"/>
+          </w:tcPr>
+          <w:p>
+            <w:r>
+              <w:t>The app must</w:t>
+            </w:r>
+            <w:r>
+              <w:t xml:space="preserve"> have </w:t>
+            </w:r>
+            <w:r>
+              <w:t>the following pages:</w:t>
+            </w:r>
+          </w:p>
+          <w:p>
+            <w:pPr>
+              <w:pStyle w:val="ListParagraph"/>
+              <w:numPr>
+                <w:ilvl w:val="0"/>
+                <w:numId w:val="4"/>
+              </w:numPr>
+              <w:ind w:left="436"/>
+            </w:pPr>
+            <w:r>
+              <w:t>Home</w:t>
+            </w:r>
+          </w:p>
+          <w:p>
+            <w:pPr>
+              <w:pStyle w:val="ListParagraph"/>
+              <w:numPr>
+                <w:ilvl w:val="0"/>
+                <w:numId w:val="4"/>
+              </w:numPr>
+              <w:ind w:left="436"/>
+            </w:pPr>
+            <w:r>
+              <w:t>About</w:t>
+            </w:r>
+          </w:p>
+          <w:p>
+            <w:pPr>
+              <w:pStyle w:val="ListParagraph"/>
+              <w:numPr>
+                <w:ilvl w:val="0"/>
+                <w:numId w:val="4"/>
+              </w:numPr>
+              <w:ind w:left="436"/>
+            </w:pPr>
+            <w:r>
+              <w:t>Contact</w:t>
+            </w:r>
+            <w:r>
+              <w:t xml:space="preserve"> </w:t>
+            </w:r>
+          </w:p>
+          <w:p>
+            <w:pPr>
+              <w:pStyle w:val="ListParagraph"/>
+              <w:numPr>
+                <w:ilvl w:val="0"/>
+                <w:numId w:val="4"/>
+              </w:numPr>
+              <w:ind w:left="436"/>
+            </w:pPr>
+            <w:r>
+              <w:t>Register</w:t>
+            </w:r>
+          </w:p>
+          <w:p>
+            <w:pPr>
+              <w:pStyle w:val="ListParagraph"/>
+              <w:numPr>
+                <w:ilvl w:val="0"/>
+                <w:numId w:val="4"/>
+              </w:numPr>
+              <w:ind w:left="436"/>
+            </w:pPr>
+            <w:r>
+              <w:t>Log in</w:t>
+            </w:r>
+          </w:p>
+        </w:tc>
+        <w:tc>
+          <w:tcPr>
+            <w:tcW w:w="1615" w:type="dxa"/>
+          </w:tcPr>
+          <w:p>
+            <w:r>
+              <w:t>Must</w:t>
+            </w:r>
+          </w:p>
+        </w:tc>
+      </w:tr>
+      <w:tr>
+        <w:tc>
+          <w:tcPr>
+            <w:tcW w:w="1705" w:type="dxa"/>
+          </w:tcPr>
+          <w:p>
+            <w:r>
+              <w:t>CRA-</w:t>
+            </w:r>
+            <w:r>
+              <w:t>FUN</w:t>
+            </w:r>
+            <w:r>
+              <w:t>-0</w:t>
+            </w:r>
+            <w:r>
+              <w:t>2</w:t>
+            </w:r>
+          </w:p>
+        </w:tc>
+        <w:tc>
+          <w:tcPr>
+            <w:tcW w:w="6030" w:type="dxa"/>
+          </w:tcPr>
+          <w:p>
+            <w:r>
+              <w:t xml:space="preserve">The </w:t>
+            </w:r>
+            <w:r>
+              <w:t>“H</w:t>
+            </w:r>
+            <w:r>
+              <w:t>ome</w:t>
+            </w:r>
+            <w:r>
+              <w:t>”</w:t>
+            </w:r>
+            <w:r>
+              <w:t xml:space="preserve"> page </w:t>
+            </w:r>
+            <w:r>
+              <w:t>must</w:t>
+            </w:r>
+            <w:r>
+              <w:t xml:space="preserve"> have the following components:</w:t>
+            </w:r>
+          </w:p>
+          <w:p>
+            <w:pPr>
+              <w:pStyle w:val="ListParagraph"/>
+              <w:numPr>
+                <w:ilvl w:val="0"/>
+                <w:numId w:val="3"/>
+              </w:numPr>
+              <w:ind w:left="436"/>
+            </w:pPr>
+            <w:r>
+              <w:t>Logo of the company.</w:t>
+            </w:r>
+          </w:p>
+          <w:p>
+            <w:pPr>
+              <w:pStyle w:val="ListParagraph"/>
+              <w:numPr>
+                <w:ilvl w:val="0"/>
+                <w:numId w:val="3"/>
+              </w:numPr>
+              <w:ind w:left="436"/>
+            </w:pPr>
+            <w:r>
+              <w:t>Banner to show an image.</w:t>
+            </w:r>
+          </w:p>
+          <w:p>
+            <w:pPr>
+              <w:pStyle w:val="ListParagraph"/>
+              <w:numPr>
+                <w:ilvl w:val="0"/>
+                <w:numId w:val="3"/>
+              </w:numPr>
+              <w:ind w:left="436"/>
+            </w:pPr>
+            <w:r>
+              <w:t>Menu with the following options:</w:t>
+            </w:r>
+          </w:p>
+          <w:p>
+            <w:pPr>
+              <w:pStyle w:val="ListParagraph"/>
+              <w:numPr>
+                <w:ilvl w:val="1"/>
+                <w:numId w:val="3"/>
+              </w:numPr>
+              <w:ind w:left="796"/>
+            </w:pPr>
+            <w:r>
+              <w:t>Home</w:t>
+            </w:r>
+          </w:p>
+          <w:p>
+            <w:pPr>
+              <w:pStyle w:val="ListParagraph"/>
+              <w:numPr>
+                <w:ilvl w:val="1"/>
+                <w:numId w:val="3"/>
+              </w:numPr>
+              <w:ind w:left="796"/>
+            </w:pPr>
+            <w:r>
+              <w:t>About</w:t>
+            </w:r>
+          </w:p>
+          <w:p>
+            <w:pPr>
+              <w:pStyle w:val="ListParagraph"/>
+              <w:numPr>
+                <w:ilvl w:val="1"/>
+                <w:numId w:val="3"/>
+              </w:numPr>
+              <w:ind w:left="796"/>
+            </w:pPr>
+            <w:r>
+              <w:t>Contact</w:t>
+            </w:r>
+          </w:p>
+          <w:p>
+            <w:pPr>
+              <w:pStyle w:val="ListParagraph"/>
+              <w:numPr>
+                <w:ilvl w:val="0"/>
+                <w:numId w:val="3"/>
+              </w:numPr>
+              <w:ind w:left="436"/>
+            </w:pPr>
+            <w:r>
+              <w:t>Buttons to Register/ Log in</w:t>
+            </w:r>
+            <w:r>
+              <w:t>.</w:t>
+            </w:r>
+          </w:p>
+          <w:p>
+            <w:pPr>
+              <w:pStyle w:val="ListParagraph"/>
+              <w:ind w:left="436"/>
+            </w:pPr>
+            <w:r>
+              <w:t>“Register” button mut open the page Register.</w:t>
+            </w:r>
+          </w:p>
+          <w:p>
+            <w:pPr>
+              <w:pStyle w:val="ListParagraph"/>
+              <w:ind w:left="436"/>
+            </w:pPr>
+            <w:r>
+              <w:t>“Log in” button must open the page Log in.</w:t>
+            </w:r>
+          </w:p>
+          <w:p>
+            <w:pPr>
+              <w:pStyle w:val="ListParagraph"/>
+              <w:numPr>
+                <w:ilvl w:val="0"/>
+                <w:numId w:val="3"/>
+              </w:numPr>
+              <w:ind w:left="436"/>
+            </w:pPr>
+            <w:r>
+              <w:t>A form with following inputs:</w:t>
+            </w:r>
+          </w:p>
+          <w:p>
+            <w:pPr>
+              <w:pStyle w:val="ListParagraph"/>
+              <w:numPr>
+                <w:ilvl w:val="1"/>
+                <w:numId w:val="3"/>
+              </w:numPr>
+              <w:ind w:left="796"/>
+            </w:pPr>
+            <w:r>
+              <w:t>Type of car</w:t>
+            </w:r>
+          </w:p>
+          <w:p>
+            <w:pPr>
+              <w:pStyle w:val="ListParagraph"/>
+              <w:numPr>
+                <w:ilvl w:val="1"/>
+                <w:numId w:val="3"/>
+              </w:numPr>
+              <w:ind w:left="796"/>
+            </w:pPr>
+            <w:r>
+              <w:t>Pick-up date</w:t>
+            </w:r>
+          </w:p>
+          <w:p>
+            <w:pPr>
+              <w:pStyle w:val="ListParagraph"/>
+              <w:numPr>
+                <w:ilvl w:val="1"/>
+                <w:numId w:val="3"/>
+              </w:numPr>
+              <w:ind w:left="796"/>
+            </w:pPr>
+            <w:r>
+              <w:t>Drop-off date</w:t>
+            </w:r>
+          </w:p>
+          <w:p>
+            <w:pPr>
+              <w:pStyle w:val="ListParagraph"/>
+              <w:numPr>
+                <w:ilvl w:val="1"/>
+                <w:numId w:val="3"/>
+              </w:numPr>
+              <w:ind w:left="796"/>
+            </w:pPr>
+            <w:r>
+              <w:t>Location</w:t>
+            </w:r>
+          </w:p>
+          <w:p>
+            <w:pPr>
+              <w:pStyle w:val="ListParagraph"/>
+              <w:numPr>
+                <w:ilvl w:val="1"/>
+                <w:numId w:val="3"/>
+              </w:numPr>
+              <w:ind w:left="796"/>
+            </w:pPr>
+            <w:r>
+              <w:t>Button “Search”</w:t>
+            </w:r>
+          </w:p>
+        </w:tc>
+        <w:tc>
+          <w:tcPr>
+            <w:tcW w:w="1615" w:type="dxa"/>
+          </w:tcPr>
+          <w:p>
+            <w:r>
+              <w:t>Must</w:t>
+            </w:r>
+          </w:p>
+        </w:tc>
+      </w:tr>
+      <w:tr>
+        <w:tc>
+          <w:tcPr>
+            <w:tcW w:w="1705" w:type="dxa"/>
+          </w:tcPr>
+          <w:p>
+            <w:r>
+              <w:t>CRA-FUN-03</w:t>
+            </w:r>
+          </w:p>
+        </w:tc>
+        <w:tc>
+          <w:tcPr>
+            <w:tcW w:w="6030" w:type="dxa"/>
+          </w:tcPr>
+          <w:p>
+            <w:r>
+              <w:t xml:space="preserve">The </w:t>
+            </w:r>
+            <w:r>
+              <w:t>“A</w:t>
+            </w:r>
+            <w:r>
+              <w:t>bout</w:t>
+            </w:r>
+            <w:r>
+              <w:t>”</w:t>
+            </w:r>
+            <w:r>
+              <w:t xml:space="preserve"> page </w:t>
+            </w:r>
+            <w:r>
+              <w:t>must</w:t>
+            </w:r>
+            <w:r>
+              <w:t xml:space="preserve"> have the following components:</w:t>
+            </w:r>
+          </w:p>
+          <w:p>
+            <w:pPr>
+              <w:pStyle w:val="ListParagraph"/>
+              <w:numPr>
+                <w:ilvl w:val="0"/>
+                <w:numId w:val="3"/>
+              </w:numPr>
+              <w:ind w:left="436"/>
+            </w:pPr>
+            <w:r>
+              <w:t>Logo of the company.</w:t>
+            </w:r>
+          </w:p>
+          <w:p>
+            <w:pPr>
+              <w:pStyle w:val="ListParagraph"/>
+              <w:numPr>
+                <w:ilvl w:val="0"/>
+                <w:numId w:val="3"/>
+              </w:numPr>
+              <w:ind w:left="436"/>
+            </w:pPr>
+            <w:r>
+              <w:t>Menu with the following options:</w:t>
+            </w:r>
+          </w:p>
+          <w:p>
+            <w:pPr>
+              <w:pStyle w:val="ListParagraph"/>
+              <w:numPr>
+                <w:ilvl w:val="1"/>
+                <w:numId w:val="3"/>
+              </w:numPr>
+              <w:ind w:left="796"/>
+            </w:pPr>
+            <w:r>
+              <w:t>Home</w:t>
+            </w:r>
+          </w:p>
+          <w:p>
+            <w:pPr>
+              <w:pStyle w:val="ListParagraph"/>
+              <w:numPr>
+                <w:ilvl w:val="1"/>
+                <w:numId w:val="3"/>
+              </w:numPr>
+              <w:ind w:left="796"/>
+            </w:pPr>
+            <w:r>
+              <w:t>About</w:t>
+            </w:r>
+          </w:p>
+          <w:p>
+            <w:pPr>
+              <w:pStyle w:val="ListParagraph"/>
+              <w:numPr>
+                <w:ilvl w:val="1"/>
+                <w:numId w:val="3"/>
+              </w:numPr>
+              <w:ind w:left="796"/>
+            </w:pPr>
+            <w:r>
+              <w:t>Contact</w:t>
+            </w:r>
+          </w:p>
+          <w:p>
+            <w:pPr>
+              <w:pStyle w:val="ListParagraph"/>
+              <w:numPr>
+                <w:ilvl w:val="0"/>
+                <w:numId w:val="3"/>
+              </w:numPr>
+              <w:ind w:left="436"/>
+            </w:pPr>
+            <w:r>
+              <w:t>Buttons to Register/ Log in:</w:t>
+            </w:r>
+          </w:p>
+          <w:p>
+            <w:pPr>
+              <w:pStyle w:val="ListParagraph"/>
+              <w:numPr>
+                <w:ilvl w:val="0"/>
+                <w:numId w:val="3"/>
+              </w:numPr>
+              <w:ind w:left="436"/>
+            </w:pPr>
+            <w:r>
+              <w:t>Information about the company.</w:t>
+            </w:r>
+          </w:p>
+        </w:tc>
+        <w:tc>
+          <w:tcPr>
+            <w:tcW w:w="1615" w:type="dxa"/>
+          </w:tcPr>
+          <w:p>
+            <w:r>
+              <w:t>Must</w:t>
+            </w:r>
+          </w:p>
+        </w:tc>
+      </w:tr>
+      <w:tr>
+        <w:tc>
+          <w:tcPr>
+            <w:tcW w:w="1705" w:type="dxa"/>
+          </w:tcPr>
+          <w:p>
+            <w:r>
+              <w:t>CRA-FUN-04</w:t>
+            </w:r>
+          </w:p>
+        </w:tc>
+        <w:tc>
+          <w:tcPr>
+            <w:tcW w:w="6030" w:type="dxa"/>
+          </w:tcPr>
+          <w:p>
+            <w:r>
+              <w:t xml:space="preserve">The </w:t>
+            </w:r>
+            <w:r>
+              <w:t>“C</w:t>
+            </w:r>
+            <w:r>
+              <w:t>ontact</w:t>
+            </w:r>
+            <w:r>
+              <w:t>”</w:t>
+            </w:r>
+            <w:r>
+              <w:t xml:space="preserve"> page </w:t>
+            </w:r>
+            <w:r>
+              <w:t>must</w:t>
+            </w:r>
+            <w:r>
+              <w:t xml:space="preserve"> have the following components:</w:t>
+            </w:r>
+          </w:p>
+          <w:p>
+            <w:pPr>
+              <w:pStyle w:val="ListParagraph"/>
+              <w:numPr>
+                <w:ilvl w:val="0"/>
+                <w:numId w:val="3"/>
+              </w:numPr>
+              <w:ind w:left="436"/>
+            </w:pPr>
+            <w:r>
+              <w:t>Logo of the company.</w:t>
+            </w:r>
+          </w:p>
+          <w:p>
+            <w:pPr>
+              <w:pStyle w:val="ListParagraph"/>
+              <w:numPr>
+                <w:ilvl w:val="0"/>
+                <w:numId w:val="3"/>
+              </w:numPr>
+              <w:ind w:left="436"/>
+            </w:pPr>
+            <w:r>
+              <w:t>Menu with the following options:</w:t>
+            </w:r>
+          </w:p>
+          <w:p>
+            <w:pPr>
+              <w:pStyle w:val="ListParagraph"/>
+              <w:numPr>
+                <w:ilvl w:val="1"/>
+                <w:numId w:val="3"/>
+              </w:numPr>
+              <w:ind w:left="796"/>
+            </w:pPr>
+            <w:r>
+              <w:t>Home</w:t>
+            </w:r>
+          </w:p>
+          <w:p>
+            <w:pPr>
+              <w:pStyle w:val="ListParagraph"/>
+              <w:numPr>
+                <w:ilvl w:val="1"/>
+                <w:numId w:val="3"/>
+              </w:numPr>
+              <w:ind w:left="796"/>
+            </w:pPr>
+            <w:r>
+              <w:t>About</w:t>
+            </w:r>
+          </w:p>
+          <w:p>
+            <w:pPr>
+              <w:pStyle w:val="ListParagraph"/>
+              <w:numPr>
+                <w:ilvl w:val="1"/>
+                <w:numId w:val="3"/>
+              </w:numPr>
+              <w:ind w:left="796"/>
+            </w:pPr>
+            <w:r>
+              <w:t>Contact</w:t>
+            </w:r>
+          </w:p>
+          <w:p>
+            <w:pPr>
+              <w:pStyle w:val="ListParagraph"/>
+              <w:numPr>
+                <w:ilvl w:val="0"/>
+                <w:numId w:val="3"/>
+              </w:numPr>
+              <w:ind w:left="436"/>
+            </w:pPr>
+            <w:r>
+              <w:t>Buttons to Register/ Log in</w:t>
+            </w:r>
+            <w:r>
+              <w:t>.</w:t>
+            </w:r>
+          </w:p>
+          <w:p>
+            <w:pPr>
+              <w:pStyle w:val="ListParagraph"/>
+              <w:numPr>
+                <w:ilvl w:val="0"/>
+                <w:numId w:val="3"/>
+              </w:numPr>
+              <w:ind w:left="436"/>
+            </w:pPr>
+            <w:r>
+              <w:t>Contact information, such as phone numbers, email, and social media links.</w:t>
+            </w:r>
+          </w:p>
+        </w:tc>
+        <w:tc>
+          <w:tcPr>
+            <w:tcW w:w="1615" w:type="dxa"/>
+          </w:tcPr>
+          <w:p>
+            <w:r>
+              <w:t>Must</w:t>
+            </w:r>
+          </w:p>
+        </w:tc>
+      </w:tr>
+      <w:tr>
+        <w:tc>
+          <w:tcPr>
+            <w:tcW w:w="1705" w:type="dxa"/>
+          </w:tcPr>
+          <w:p>
+            <w:r>
+              <w:lastRenderedPageBreak/>
+              <w:t>CRA-FUN-05</w:t>
+            </w:r>
+          </w:p>
+        </w:tc>
+        <w:tc>
+          <w:tcPr>
+            <w:tcW w:w="6030" w:type="dxa"/>
+          </w:tcPr>
+          <w:p>
+            <w:r>
+              <w:t>The “Register” page must have the following components:</w:t>
+            </w:r>
+          </w:p>
+          <w:p>
+            <w:pPr>
+              <w:pStyle w:val="ListParagraph"/>
+              <w:numPr>
+                <w:ilvl w:val="0"/>
+                <w:numId w:val="3"/>
+              </w:numPr>
+              <w:ind w:left="436"/>
+            </w:pPr>
+            <w:r>
+              <w:t>Logo of the company.</w:t>
+            </w:r>
+          </w:p>
+          <w:p>
+            <w:pPr>
+              <w:pStyle w:val="ListParagraph"/>
+              <w:numPr>
+                <w:ilvl w:val="0"/>
+                <w:numId w:val="3"/>
+              </w:numPr>
+              <w:ind w:left="436"/>
+            </w:pPr>
+            <w:r>
+              <w:t>Menu with the following options:</w:t>
+            </w:r>
+          </w:p>
+          <w:p>
+            <w:pPr>
+              <w:pStyle w:val="ListParagraph"/>
+              <w:numPr>
+                <w:ilvl w:val="1"/>
+                <w:numId w:val="3"/>
+              </w:numPr>
+              <w:ind w:left="796"/>
+            </w:pPr>
+            <w:r>
+              <w:t>Home</w:t>
+            </w:r>
+          </w:p>
+          <w:p>
+            <w:pPr>
+              <w:pStyle w:val="ListParagraph"/>
+              <w:numPr>
+                <w:ilvl w:val="1"/>
+                <w:numId w:val="3"/>
+              </w:numPr>
+              <w:ind w:left="796"/>
+            </w:pPr>
+            <w:r>
+              <w:t>About</w:t>
+            </w:r>
+          </w:p>
+          <w:p>
+            <w:pPr>
+              <w:pStyle w:val="ListParagraph"/>
+              <w:numPr>
+                <w:ilvl w:val="1"/>
+                <w:numId w:val="3"/>
+              </w:numPr>
+              <w:ind w:left="796"/>
+            </w:pPr>
+            <w:r>
+              <w:t>Contact</w:t>
+            </w:r>
+          </w:p>
+          <w:p>
+            <w:pPr>
+              <w:pStyle w:val="ListParagraph"/>
+              <w:numPr>
+                <w:ilvl w:val="0"/>
+                <w:numId w:val="3"/>
+              </w:numPr>
+              <w:ind w:left="436"/>
+            </w:pPr>
+            <w:r>
+              <w:t>A form with following inputs:</w:t>
+            </w:r>
+          </w:p>
+          <w:p>
+            <w:pPr>
+              <w:pStyle w:val="ListParagraph"/>
+              <w:numPr>
+                <w:ilvl w:val="1"/>
+                <w:numId w:val="3"/>
+              </w:numPr>
+              <w:ind w:left="796"/>
+            </w:pPr>
+            <w:r>
+              <w:t>First name</w:t>
+            </w:r>
+          </w:p>
+          <w:p>
+            <w:pPr>
+              <w:pStyle w:val="ListParagraph"/>
+              <w:numPr>
+                <w:ilvl w:val="1"/>
+                <w:numId w:val="3"/>
+              </w:numPr>
+              <w:ind w:left="796"/>
+            </w:pPr>
+            <w:r>
+              <w:t>Last name</w:t>
+            </w:r>
+          </w:p>
+          <w:p>
+            <w:pPr>
+              <w:pStyle w:val="ListParagraph"/>
+              <w:numPr>
+                <w:ilvl w:val="1"/>
+                <w:numId w:val="3"/>
+              </w:numPr>
+              <w:ind w:left="796"/>
+            </w:pPr>
+            <w:r>
+              <w:t>Date of birth</w:t>
+            </w:r>
+          </w:p>
+          <w:p>
+            <w:pPr>
+              <w:pStyle w:val="ListParagraph"/>
+              <w:numPr>
+                <w:ilvl w:val="1"/>
+                <w:numId w:val="3"/>
+              </w:numPr>
+              <w:ind w:left="796"/>
+            </w:pPr>
+            <w:r>
+              <w:t>Email</w:t>
+            </w:r>
+          </w:p>
+          <w:p>
+            <w:pPr>
+              <w:pStyle w:val="ListParagraph"/>
+              <w:numPr>
+                <w:ilvl w:val="1"/>
+                <w:numId w:val="3"/>
+              </w:numPr>
+              <w:ind w:left="796"/>
+            </w:pPr>
+            <w:r>
+              <w:t>Password</w:t>
+            </w:r>
+          </w:p>
+          <w:p>
+            <w:pPr>
+              <w:pStyle w:val="ListParagraph"/>
+              <w:numPr>
+                <w:ilvl w:val="1"/>
+                <w:numId w:val="3"/>
+              </w:numPr>
+              <w:ind w:left="796"/>
+            </w:pPr>
+            <w:r>
+              <w:t>Button “Save”</w:t>
+            </w:r>
+          </w:p>
+        </w:tc>
+        <w:tc>
+          <w:tcPr>
+            <w:tcW w:w="1615" w:type="dxa"/>
+          </w:tcPr>
+          <w:p>
+            <w:r>
+              <w:t>Must</w:t>
+            </w:r>
+          </w:p>
+        </w:tc>
+      </w:tr>
+      <w:tr>
+        <w:tc>
+          <w:tcPr>
+            <w:tcW w:w="1705" w:type="dxa"/>
+          </w:tcPr>
+          <w:p>
+            <w:r>
+              <w:t>CRA-FUN-06</w:t>
+            </w:r>
+          </w:p>
+        </w:tc>
+        <w:tc>
+          <w:tcPr>
+            <w:tcW w:w="6030" w:type="dxa"/>
+          </w:tcPr>
+          <w:p>
+            <w:r>
+              <w:t>The “Log in” page must have the following components:</w:t>
+            </w:r>
+          </w:p>
+          <w:p>
+            <w:pPr>
+              <w:pStyle w:val="ListParagraph"/>
+              <w:numPr>
+                <w:ilvl w:val="0"/>
+                <w:numId w:val="3"/>
+              </w:numPr>
+              <w:ind w:left="436"/>
+            </w:pPr>
+            <w:r>
+              <w:t>Logo of the company.</w:t>
+            </w:r>
+          </w:p>
+          <w:p>
+            <w:pPr>
+              <w:pStyle w:val="ListParagraph"/>
+              <w:numPr>
+                <w:ilvl w:val="0"/>
+                <w:numId w:val="3"/>
+              </w:numPr>
+              <w:ind w:left="436"/>
+            </w:pPr>
+            <w:r>
+              <w:t>A form with following inputs:</w:t>
+            </w:r>
+          </w:p>
+          <w:p>
+            <w:pPr>
+              <w:pStyle w:val="ListParagraph"/>
+              <w:numPr>
+                <w:ilvl w:val="1"/>
+                <w:numId w:val="3"/>
+              </w:numPr>
+              <w:ind w:left="796"/>
+            </w:pPr>
+            <w:r>
+              <w:t>Email</w:t>
+            </w:r>
+          </w:p>
+          <w:p>
+            <w:pPr>
+              <w:pStyle w:val="ListParagraph"/>
+              <w:numPr>
+                <w:ilvl w:val="1"/>
+                <w:numId w:val="3"/>
+              </w:numPr>
+              <w:ind w:left="796"/>
+            </w:pPr>
+            <w:r>
+              <w:t>Password</w:t>
+            </w:r>
+          </w:p>
+          <w:p>
+            <w:pPr>
+              <w:pStyle w:val="ListParagraph"/>
+              <w:numPr>
+                <w:ilvl w:val="1"/>
+                <w:numId w:val="3"/>
+              </w:numPr>
+              <w:ind w:left="796"/>
+            </w:pPr>
+            <w:r>
+              <w:t>Button “Log in”</w:t>
+            </w:r>
+          </w:p>
+        </w:tc>
+        <w:tc>
+          <w:tcPr>
+            <w:tcW w:w="1615" w:type="dxa"/>
+          </w:tcPr>
+          <w:p>
+            <w:r>
+              <w:t>Must</w:t>
+            </w:r>
+          </w:p>
+        </w:tc>
+      </w:tr>
+      <w:tr>
+        <w:tc>
+          <w:tcPr>
+            <w:tcW w:w="1705" w:type="dxa"/>
+          </w:tcPr>
+          <w:p>
+            <w:r>
+              <w:t>CRA-FUN-07</w:t>
+            </w:r>
+          </w:p>
+        </w:tc>
+        <w:tc>
+          <w:tcPr>
+            <w:tcW w:w="6030" w:type="dxa"/>
+          </w:tcPr>
+          <w:p>
+            <w:r>
+              <w:t>Button “Search”:</w:t>
+            </w:r>
+          </w:p>
+          <w:p>
+            <w:r>
+              <w:t>In the Home page, after the customer fills-up the input fields and clicks on the button “Search” the app must show a list of the cars that meet the filters.</w:t>
+            </w:r>
+          </w:p>
+          <w:p>
+            <w:r>
+              <w:t>The details per car must show the following information:</w:t>
+            </w:r>
+          </w:p>
+          <w:p>
+            <w:pPr>
+              <w:pStyle w:val="ListParagraph"/>
+              <w:numPr>
+                <w:ilvl w:val="0"/>
+                <w:numId w:val="5"/>
+              </w:numPr>
+              <w:ind w:left="436"/>
+            </w:pPr>
+            <w:r>
+              <w:t>Name of the car</w:t>
+            </w:r>
+          </w:p>
+          <w:p>
+            <w:pPr>
+              <w:pStyle w:val="ListParagraph"/>
+              <w:numPr>
+                <w:ilvl w:val="0"/>
+                <w:numId w:val="5"/>
+              </w:numPr>
+              <w:ind w:left="436"/>
+            </w:pPr>
+            <w:r>
+              <w:t>Description of the car</w:t>
+            </w:r>
+          </w:p>
+          <w:p>
+            <w:pPr>
+              <w:pStyle w:val="ListParagraph"/>
+              <w:numPr>
+                <w:ilvl w:val="0"/>
+                <w:numId w:val="5"/>
+              </w:numPr>
+              <w:ind w:left="436"/>
+            </w:pPr>
+            <w:r>
+              <w:t>Image of the car</w:t>
+            </w:r>
+          </w:p>
+          <w:p>
+            <w:pPr>
+              <w:pStyle w:val="ListParagraph"/>
+              <w:numPr>
+                <w:ilvl w:val="0"/>
+                <w:numId w:val="5"/>
+              </w:numPr>
+              <w:ind w:left="436"/>
+            </w:pPr>
+            <w:r>
+              <w:t>Total price</w:t>
+            </w:r>
+          </w:p>
+          <w:p>
+            <w:pPr>
+              <w:pStyle w:val="ListParagraph"/>
+              <w:numPr>
+                <w:ilvl w:val="0"/>
+                <w:numId w:val="5"/>
+              </w:numPr>
+              <w:ind w:left="436"/>
+            </w:pPr>
+            <w:r>
+              <w:t>Button “Book”</w:t>
+            </w:r>
+          </w:p>
+        </w:tc>
+        <w:tc>
+          <w:tcPr>
+            <w:tcW w:w="1615" w:type="dxa"/>
+          </w:tcPr>
+          <w:p>
+            <w:r>
+              <w:t>Must</w:t>
+            </w:r>
+          </w:p>
+        </w:tc>
+      </w:tr>
+      <w:tr>
+        <w:tc>
+          <w:tcPr>
+            <w:tcW w:w="1705" w:type="dxa"/>
+          </w:tcPr>
+          <w:p>
+            <w:r>
+              <w:t>CRA-FUN-08</w:t>
+            </w:r>
+          </w:p>
+        </w:tc>
+        <w:tc>
+          <w:tcPr>
+            <w:tcW w:w="6030" w:type="dxa"/>
+          </w:tcPr>
+          <w:p>
+            <w:r>
+              <w:t>Button “Book”:</w:t>
+            </w:r>
+          </w:p>
+          <w:p>
+            <w:r>
+              <w:t xml:space="preserve">The </w:t>
+            </w:r>
+            <w:r>
+              <w:t>button “Book” will save the following information in the database:</w:t>
+            </w:r>
+          </w:p>
+          <w:p>
+            <w:pPr>
+              <w:pStyle w:val="ListParagraph"/>
+              <w:numPr>
+                <w:ilvl w:val="0"/>
+                <w:numId w:val="5"/>
+              </w:numPr>
+              <w:ind w:left="526"/>
+            </w:pPr>
+            <w:r>
+              <w:t>Type of car</w:t>
+            </w:r>
+          </w:p>
+          <w:p>
+            <w:pPr>
+              <w:pStyle w:val="ListParagraph"/>
+              <w:numPr>
+                <w:ilvl w:val="0"/>
+                <w:numId w:val="5"/>
+              </w:numPr>
+              <w:ind w:left="526"/>
+            </w:pPr>
+            <w:r>
+              <w:t>Pick-up date</w:t>
+            </w:r>
+          </w:p>
+          <w:p>
+            <w:pPr>
+              <w:pStyle w:val="ListParagraph"/>
+              <w:numPr>
+                <w:ilvl w:val="0"/>
+                <w:numId w:val="5"/>
+              </w:numPr>
+              <w:ind w:left="526"/>
+            </w:pPr>
+            <w:r>
+              <w:t>Drop-off date</w:t>
+            </w:r>
+          </w:p>
+          <w:p>
+            <w:pPr>
+              <w:pStyle w:val="ListParagraph"/>
+              <w:numPr>
+                <w:ilvl w:val="0"/>
+                <w:numId w:val="5"/>
+              </w:numPr>
+              <w:ind w:left="526"/>
+            </w:pPr>
+            <w:r>
+              <w:t>Location</w:t>
+            </w:r>
+          </w:p>
+          <w:p>
+            <w:pPr>
+              <w:pStyle w:val="ListParagraph"/>
+              <w:numPr>
+                <w:ilvl w:val="0"/>
+                <w:numId w:val="5"/>
+              </w:numPr>
+              <w:ind w:left="526"/>
+            </w:pPr>
+            <w:r>
+              <w:t>Email of the user logged in.</w:t>
+            </w:r>
+          </w:p>
+          <w:p>
+            <w:pPr>
+              <w:pStyle w:val="ListParagraph"/>
+              <w:numPr>
+                <w:ilvl w:val="0"/>
+                <w:numId w:val="5"/>
+              </w:numPr>
+              <w:ind w:left="526"/>
+            </w:pPr>
+            <w:r>
+              <w:t>Total price.</w:t>
+            </w:r>
+          </w:p>
+        </w:tc>
+        <w:tc>
+          <w:tcPr>
+            <w:tcW w:w="1615" w:type="dxa"/>
+          </w:tcPr>
+          <w:p>
+            <w:r>
+              <w:t>Must</w:t>
+            </w:r>
+          </w:p>
+        </w:tc>
+      </w:tr>
+      <w:tr>
+        <w:tc>
+          <w:tcPr>
+            <w:tcW w:w="1705" w:type="dxa"/>
+          </w:tcPr>
+          <w:p>
+            <w:r>
+              <w:t>CRA-FUN-09</w:t>
+            </w:r>
+          </w:p>
+        </w:tc>
+        <w:tc>
+          <w:tcPr>
+            <w:tcW w:w="6030" w:type="dxa"/>
+          </w:tcPr>
+          <w:p>
+            <w:r>
+              <w:t>Button “Save”:</w:t>
+            </w:r>
+          </w:p>
+          <w:p>
+            <w:r>
+              <w:t>In the “Register</w:t>
+            </w:r>
+            <w:r>
+              <w:t>”</w:t>
+            </w:r>
+            <w:r>
+              <w:t xml:space="preserve"> page, after the customer fills-up the input fields and clicks on the button “</w:t>
+            </w:r>
+            <w:r>
+              <w:t>Save</w:t>
+            </w:r>
+            <w:r>
+              <w:t>”</w:t>
+            </w:r>
+            <w:r>
+              <w:t xml:space="preserve">, </w:t>
+            </w:r>
+            <w:r>
+              <w:t xml:space="preserve">the app must </w:t>
+            </w:r>
+            <w:r>
+              <w:t>save the information in the database:</w:t>
+            </w:r>
+          </w:p>
+          <w:p>
+            <w:pPr>
+              <w:pStyle w:val="ListParagraph"/>
+              <w:numPr>
+                <w:ilvl w:val="0"/>
+                <w:numId w:val="10"/>
+              </w:numPr>
+              <w:ind w:left="526"/>
+            </w:pPr>
+            <w:r>
+              <w:t>First name</w:t>
+            </w:r>
+          </w:p>
+          <w:p>
+            <w:pPr>
+              <w:pStyle w:val="ListParagraph"/>
+              <w:numPr>
+                <w:ilvl w:val="0"/>
+                <w:numId w:val="10"/>
+              </w:numPr>
+              <w:ind w:left="526"/>
+            </w:pPr>
+            <w:r>
+              <w:t>Last name</w:t>
+            </w:r>
+          </w:p>
+          <w:p>
+            <w:pPr>
+              <w:pStyle w:val="ListParagraph"/>
+              <w:numPr>
+                <w:ilvl w:val="0"/>
+                <w:numId w:val="10"/>
+              </w:numPr>
+              <w:ind w:left="526"/>
+            </w:pPr>
+            <w:r>
+              <w:t>Date of birth</w:t>
+            </w:r>
+          </w:p>
+          <w:p>
+            <w:pPr>
+              <w:pStyle w:val="ListParagraph"/>
+              <w:numPr>
+                <w:ilvl w:val="0"/>
+                <w:numId w:val="10"/>
+              </w:numPr>
+              <w:ind w:left="526"/>
+            </w:pPr>
+            <w:r>
+              <w:t>Email</w:t>
+            </w:r>
+          </w:p>
+          <w:p>
+            <w:pPr>
+              <w:pStyle w:val="ListParagraph"/>
+              <w:numPr>
+                <w:ilvl w:val="0"/>
+                <w:numId w:val="10"/>
+              </w:numPr>
+              <w:ind w:left="526"/>
+            </w:pPr>
+            <w:r>
+              <w:t>Password</w:t>
+            </w:r>
+          </w:p>
+        </w:tc>
+        <w:tc>
+          <w:tcPr>
+            <w:tcW w:w="1615" w:type="dxa"/>
+          </w:tcPr>
+          <w:p>
+            <w:r>
+              <w:t>Must</w:t>
+            </w:r>
+          </w:p>
+        </w:tc>
+      </w:tr>
+      <w:tr>
+        <w:tc>
+          <w:tcPr>
+            <w:tcW w:w="1705" w:type="dxa"/>
+          </w:tcPr>
+          <w:p>
+            <w:r>
+              <w:lastRenderedPageBreak/>
+              <w:t>CRA-FUN-10</w:t>
+            </w:r>
+          </w:p>
+        </w:tc>
+        <w:tc>
+          <w:tcPr>
+            <w:tcW w:w="6030" w:type="dxa"/>
+          </w:tcPr>
+          <w:p>
+            <w:r>
+              <w:t>Button “Log in”:</w:t>
+            </w:r>
+          </w:p>
+          <w:p>
+            <w:r>
+              <w:t xml:space="preserve">In the </w:t>
+            </w:r>
+            <w:r>
+              <w:t>Log in</w:t>
+            </w:r>
+            <w:r>
+              <w:t xml:space="preserve"> page, after the customer fills-up the input fields and clicks on the button “</w:t>
+            </w:r>
+            <w:r>
+              <w:t>Log in</w:t>
+            </w:r>
+            <w:r>
+              <w:t>”</w:t>
+            </w:r>
+            <w:r>
+              <w:t>,</w:t>
+            </w:r>
+            <w:r>
+              <w:t xml:space="preserve"> the app must </w:t>
+            </w:r>
+            <w:r>
+              <w:t>check in the database if there is a record with the same email and password, if not, it will show a message.</w:t>
+            </w:r>
+          </w:p>
+        </w:tc>
+        <w:tc>
+          <w:tcPr>
+            <w:tcW w:w="1615" w:type="dxa"/>
+          </w:tcPr>
+          <w:p>
+            <w:r>
+              <w:t>Must</w:t>
+            </w:r>
+          </w:p>
+        </w:tc>
+      </w:tr>
+      <w:tr>
+        <w:tc>
+          <w:tcPr>
+            <w:tcW w:w="1705" w:type="dxa"/>
+          </w:tcPr>
+          <w:p>
+            <w:r>
+              <w:t>CRA-FUN-11</w:t>
+            </w:r>
+          </w:p>
+        </w:tc>
+        <w:tc>
+          <w:tcPr>
+            <w:tcW w:w="6030" w:type="dxa"/>
+          </w:tcPr>
+          <w:p>
+            <w:r>
+              <w:t xml:space="preserve">The app </w:t>
+            </w:r>
+            <w:r>
+              <w:t>must</w:t>
+            </w:r>
+            <w:r>
+              <w:t xml:space="preserve"> calculate the </w:t>
+            </w:r>
+            <w:r>
+              <w:t xml:space="preserve">total </w:t>
+            </w:r>
+            <w:r>
+              <w:t>price depending on the days selected and the</w:t>
+            </w:r>
+            <w:r>
+              <w:t xml:space="preserve"> price </w:t>
+            </w:r>
+            <w:r>
+              <w:t>per car</w:t>
+            </w:r>
+            <w:r>
+              <w:t xml:space="preserve"> per day</w:t>
+            </w:r>
+            <w:r>
+              <w:t>.</w:t>
+            </w:r>
+          </w:p>
+        </w:tc>
+        <w:tc>
+          <w:tcPr>
+            <w:tcW w:w="1615" w:type="dxa"/>
+          </w:tcPr>
+          <w:p>
+            <w:r>
+              <w:t>Must</w:t>
+            </w:r>
+          </w:p>
+        </w:tc>
+      </w:tr>
+    </w:tbl>
     <w:p>
       <w:pPr>
         <w:pStyle w:val="ListParagraph"/>
-        <w:numPr>
-          <w:ilvl w:val="0"/>
-          <w:numId w:val="1"/>
-        </w:numPr>
-      </w:pPr>
-      <w:r>
-        <w:t>The app must show a list of available cars.</w:t>
-      </w:r>
+      </w:pPr>
     </w:p>
     <w:p>
       <w:pPr>
-        <w:pStyle w:val="ListParagraph"/>
-        <w:numPr>
-          <w:ilvl w:val="0"/>
-          <w:numId w:val="1"/>
-        </w:numPr>
-      </w:pPr>
-      <w:r>
-        <w:t>The app must be capable of sorting the list by Price, Stars and Year.</w:t>
-      </w:r>
-    </w:p>
-    <w:p>
-      <w:pPr>
-        <w:pStyle w:val="ListParagraph"/>
-        <w:numPr>
-          <w:ilvl w:val="0"/>
-          <w:numId w:val="1"/>
-        </w:numPr>
-      </w:pPr>
-      <w:r>
-        <w:t>The app must show the details of the car.</w:t>
-      </w:r>
-    </w:p>
-    <w:p>
-      <w:pPr>
-        <w:pStyle w:val="ListParagraph"/>
-        <w:numPr>
-          <w:ilvl w:val="0"/>
-          <w:numId w:val="1"/>
-        </w:numPr>
-      </w:pPr>
-      <w:r>
-        <w:t>Inside the details, the app must show buttons to select check-in and check-out dates to check the availability of the car.</w:t>
-      </w:r>
-    </w:p>
-    <w:p>
-      <w:pPr>
-        <w:pStyle w:val="ListParagraph"/>
-        <w:numPr>
-          <w:ilvl w:val="0"/>
-          <w:numId w:val="1"/>
-        </w:numPr>
-      </w:pPr>
-      <w:r>
-        <w:t>The app should calculate the price depending on the days selected and the amount per day per car.</w:t>
-      </w:r>
-    </w:p>
-    <w:p>
-      <w:pPr>
-        <w:pStyle w:val="ListParagraph"/>
-        <w:numPr>
-          <w:ilvl w:val="0"/>
-          <w:numId w:val="1"/>
-        </w:numPr>
-      </w:pPr>
-      <w:r>
-        <w:t>The app must be able to save the information in a database and change the status of the cars.</w:t>
-      </w:r>
-    </w:p>
-    <w:p>
-      <w:pPr>
-        <w:pStyle w:val="ListParagraph"/>
-        <w:numPr>
-          <w:ilvl w:val="0"/>
-          <w:numId w:val="1"/>
-        </w:numPr>
-      </w:pPr>
-      <w:r>
-        <w:t>The app must have a sign in page to register the customers’ information.</w:t>
-      </w:r>
-    </w:p>
-    <w:p>
-      <w:pPr>
-        <w:pStyle w:val="ListParagraph"/>
-        <w:numPr>
-          <w:ilvl w:val="0"/>
-          <w:numId w:val="1"/>
-        </w:numPr>
-      </w:pPr>
-      <w:r>
-        <w:t>The app must have a login page.</w:t>
-      </w:r>
-    </w:p>
-    <w:p>
-      <w:pPr>
-        <w:pStyle w:val="Heading2"/>
+        <w:pStyle w:val="Heading3"/>
       </w:pPr>
       <w:r>
         <w:t>Non-functional</w:t>
       </w:r>
     </w:p>
-    <w:p>
-      <w:pPr>
-        <w:pStyle w:val="ListParagraph"/>
-        <w:numPr>
-          <w:ilvl w:val="0"/>
-          <w:numId w:val="2"/>
-        </w:numPr>
-      </w:pPr>
-      <w:r>
-        <w:t>The app must be secure.</w:t>
-      </w:r>
-    </w:p>
-    <w:p>
-      <w:pPr>
-        <w:pStyle w:val="ListParagraph"/>
-        <w:numPr>
-          <w:ilvl w:val="0"/>
-          <w:numId w:val="2"/>
-        </w:numPr>
-      </w:pPr>
-      <w:r>
-        <w:t>The app must show information in no more than 5 seconds.</w:t>
-      </w:r>
-    </w:p>
-    <w:p>
-      <w:pPr>
-        <w:pStyle w:val="ListParagraph"/>
-        <w:numPr>
-          <w:ilvl w:val="0"/>
-          <w:numId w:val="2"/>
-        </w:numPr>
-      </w:pPr>
-      <w:r>
-        <w:t>The app should be scalable to up to 1,000,000 users.</w:t>
-      </w:r>
-    </w:p>
-    <w:p>
-      <w:pPr>
-        <w:pStyle w:val="ListParagraph"/>
-        <w:numPr>
-          <w:ilvl w:val="0"/>
-          <w:numId w:val="2"/>
-        </w:numPr>
-      </w:pPr>
-      <w:r>
-        <w:t>The app should be available 24/7.</w:t>
-      </w:r>
-    </w:p>
-    <w:p>
-      <w:pPr>
-        <w:pStyle w:val="ListParagraph"/>
-        <w:numPr>
-          <w:ilvl w:val="0"/>
-          <w:numId w:val="2"/>
-        </w:numPr>
-      </w:pPr>
-      <w:r>
-        <w:t>The app must be in attractive colors for the customers.</w:t>
-      </w:r>
-    </w:p>
-    <w:p>
-      <w:pPr>
-        <w:pStyle w:val="ListParagraph"/>
-        <w:numPr>
-          <w:ilvl w:val="0"/>
-          <w:numId w:val="2"/>
-        </w:numPr>
-      </w:pPr>
-      <w:r>
-        <w:t>The app should be able to store information about the cars and the customers.</w:t>
-      </w:r>
-    </w:p>
+    <w:p/>
+    <w:tbl>
+      <w:tblPr>
+        <w:tblStyle w:val="TableGrid"/>
+        <w:tblW w:w="0" w:type="auto"/>
+        <w:tblLook w:val="04A0" w:firstRow="1" w:lastRow="0" w:firstColumn="1" w:lastColumn="0" w:noHBand="0" w:noVBand="1"/>
+      </w:tblPr>
+      <w:tblGrid>
+        <w:gridCol w:w="1975"/>
+        <w:gridCol w:w="6120"/>
+        <w:gridCol w:w="1255"/>
+      </w:tblGrid>
+      <w:tr>
+        <w:tc>
+          <w:tcPr>
+            <w:tcW w:w="1975" w:type="dxa"/>
+            <w:shd w:val="clear" w:color="auto" w:fill="44546A" w:themeFill="text2"/>
+          </w:tcPr>
+          <w:p>
+            <w:pPr>
+              <w:jc w:val="center"/>
+              <w:rPr>
+                <w:color w:val="FFFFFF" w:themeColor="background1"/>
+              </w:rPr>
+            </w:pPr>
+            <w:r>
+              <w:rPr>
+                <w:color w:val="FFFFFF" w:themeColor="background1"/>
+              </w:rPr>
+              <w:t>Requirement ID</w:t>
+            </w:r>
+          </w:p>
+        </w:tc>
+        <w:tc>
+          <w:tcPr>
+            <w:tcW w:w="6120" w:type="dxa"/>
+            <w:shd w:val="clear" w:color="auto" w:fill="44546A" w:themeFill="text2"/>
+          </w:tcPr>
+          <w:p>
+            <w:pPr>
+              <w:jc w:val="center"/>
+              <w:rPr>
+                <w:color w:val="FFFFFF" w:themeColor="background1"/>
+              </w:rPr>
+            </w:pPr>
+            <w:r>
+              <w:rPr>
+                <w:color w:val="FFFFFF" w:themeColor="background1"/>
+              </w:rPr>
+              <w:t>Requirement description</w:t>
+            </w:r>
+          </w:p>
+        </w:tc>
+        <w:tc>
+          <w:tcPr>
+            <w:tcW w:w="1255" w:type="dxa"/>
+            <w:shd w:val="clear" w:color="auto" w:fill="44546A" w:themeFill="text2"/>
+          </w:tcPr>
+          <w:p>
+            <w:pPr>
+              <w:jc w:val="center"/>
+              <w:rPr>
+                <w:color w:val="FFFFFF" w:themeColor="background1"/>
+              </w:rPr>
+            </w:pPr>
+            <w:r>
+              <w:rPr>
+                <w:color w:val="FFFFFF" w:themeColor="background1"/>
+              </w:rPr>
+              <w:t>Must/Want</w:t>
+            </w:r>
+          </w:p>
+        </w:tc>
+      </w:tr>
+      <w:tr>
+        <w:tc>
+          <w:tcPr>
+            <w:tcW w:w="1975" w:type="dxa"/>
+          </w:tcPr>
+          <w:p>
+            <w:r>
+              <w:t>CRA-NONFUN-01</w:t>
+            </w:r>
+          </w:p>
+        </w:tc>
+        <w:tc>
+          <w:tcPr>
+            <w:tcW w:w="6120" w:type="dxa"/>
+          </w:tcPr>
+          <w:p>
+            <w:r>
+              <w:t>The application should be secure.</w:t>
+            </w:r>
+          </w:p>
+        </w:tc>
+        <w:tc>
+          <w:tcPr>
+            <w:tcW w:w="1255" w:type="dxa"/>
+          </w:tcPr>
+          <w:p>
+            <w:r>
+              <w:t>Must</w:t>
+            </w:r>
+          </w:p>
+        </w:tc>
+      </w:tr>
+      <w:tr>
+        <w:tc>
+          <w:tcPr>
+            <w:tcW w:w="1975" w:type="dxa"/>
+          </w:tcPr>
+          <w:p>
+            <w:r>
+              <w:t>CRA- NONFUN-02</w:t>
+            </w:r>
+          </w:p>
+        </w:tc>
+        <w:tc>
+          <w:tcPr>
+            <w:tcW w:w="6120" w:type="dxa"/>
+          </w:tcPr>
+          <w:p>
+            <w:r>
+              <w:t xml:space="preserve">The </w:t>
+            </w:r>
+            <w:r>
+              <w:t xml:space="preserve">application </w:t>
+            </w:r>
+            <w:r>
+              <w:t>should be scalable to up to 1,000,000 users.</w:t>
+            </w:r>
+          </w:p>
+        </w:tc>
+        <w:tc>
+          <w:tcPr>
+            <w:tcW w:w="1255" w:type="dxa"/>
+          </w:tcPr>
+          <w:p>
+            <w:r>
+              <w:t>Want</w:t>
+            </w:r>
+          </w:p>
+        </w:tc>
+      </w:tr>
+      <w:tr>
+        <w:tc>
+          <w:tcPr>
+            <w:tcW w:w="1975" w:type="dxa"/>
+          </w:tcPr>
+          <w:p>
+            <w:r>
+              <w:t>CRA- NONFUN-03</w:t>
+            </w:r>
+          </w:p>
+        </w:tc>
+        <w:tc>
+          <w:tcPr>
+            <w:tcW w:w="6120" w:type="dxa"/>
+          </w:tcPr>
+          <w:p>
+            <w:r>
+              <w:t xml:space="preserve">The </w:t>
+            </w:r>
+            <w:r>
+              <w:t xml:space="preserve">application </w:t>
+            </w:r>
+            <w:r>
+              <w:t>should be available 24/7.</w:t>
+            </w:r>
+          </w:p>
+        </w:tc>
+        <w:tc>
+          <w:tcPr>
+            <w:tcW w:w="1255" w:type="dxa"/>
+          </w:tcPr>
+          <w:p>
+            <w:r>
+              <w:t>Want</w:t>
+            </w:r>
+          </w:p>
+        </w:tc>
+      </w:tr>
+      <w:tr>
+        <w:tc>
+          <w:tcPr>
+            <w:tcW w:w="1975" w:type="dxa"/>
+          </w:tcPr>
+          <w:p>
+            <w:r>
+              <w:t>CRA- NONFUN-04</w:t>
+            </w:r>
+          </w:p>
+        </w:tc>
+        <w:tc>
+          <w:tcPr>
+            <w:tcW w:w="6120" w:type="dxa"/>
+          </w:tcPr>
+          <w:p>
+            <w:r>
+              <w:t>The application must have an attractive visual design.</w:t>
+            </w:r>
+          </w:p>
+        </w:tc>
+        <w:tc>
+          <w:tcPr>
+            <w:tcW w:w="1255" w:type="dxa"/>
+          </w:tcPr>
+          <w:p>
+            <w:r>
+              <w:t>Must</w:t>
+            </w:r>
+          </w:p>
+        </w:tc>
+      </w:tr>
+      <w:tr>
+        <w:tc>
+          <w:tcPr>
+            <w:tcW w:w="1975" w:type="dxa"/>
+          </w:tcPr>
+          <w:p>
+            <w:r>
+              <w:t>CRA- NONFUN-05</w:t>
+            </w:r>
+          </w:p>
+        </w:tc>
+        <w:tc>
+          <w:tcPr>
+            <w:tcW w:w="6120" w:type="dxa"/>
+          </w:tcPr>
+          <w:p>
+            <w:r>
+              <w:t>The application should be finished before July 7, 2023.</w:t>
+            </w:r>
+          </w:p>
+        </w:tc>
+        <w:tc>
+          <w:tcPr>
+            <w:tcW w:w="1255" w:type="dxa"/>
+          </w:tcPr>
+          <w:p>
+            <w:r>
+              <w:t>Must</w:t>
+            </w:r>
+          </w:p>
+        </w:tc>
+      </w:tr>
+      <w:tr>
+        <w:tc>
+          <w:tcPr>
+            <w:tcW w:w="1975" w:type="dxa"/>
+          </w:tcPr>
+          <w:p>
+            <w:r>
+              <w:t>CRA- NONFUN-06</w:t>
+            </w:r>
+          </w:p>
+        </w:tc>
+        <w:tc>
+          <w:tcPr>
+            <w:tcW w:w="6120" w:type="dxa"/>
+          </w:tcPr>
+          <w:p>
+            <w:r>
+              <w:t>The application should cost less than $ 500 per year to maintain.</w:t>
+            </w:r>
+          </w:p>
+        </w:tc>
+        <w:tc>
+          <w:tcPr>
+            <w:tcW w:w="1255" w:type="dxa"/>
+          </w:tcPr>
+          <w:p>
+            <w:r>
+              <w:t>Want</w:t>
+            </w:r>
+          </w:p>
+        </w:tc>
+      </w:tr>
+    </w:tbl>
+    <w:p/>
     <w:sectPr>
       <w:pgSz w:w="12240" w:h="15840"/>
       <w:pgMar w:top="1440" w:right="1440" w:bottom="1440" w:left="1440" w:header="720" w:footer="720" w:gutter="0"/>
@@ -207,6 +1802,119 @@
 <file path=word/numbering.xml><?xml version="1.0" encoding="utf-8"?>
 <w:numbering xmlns:wpc="http://schemas.microsoft.com/office/word/2010/wordprocessingCanvas" xmlns:cx="http://schemas.microsoft.com/office/drawing/2014/chartex" xmlns:cx1="http://schemas.microsoft.com/office/drawing/2015/9/8/chartex" xmlns:cx2="http://schemas.microsoft.com/office/drawing/2015/10/21/chartex" xmlns:cx3="http://schemas.microsoft.com/office/drawing/2016/5/9/chartex" xmlns:cx4="http://schemas.microsoft.com/office/drawing/2016/5/10/chartex" xmlns:cx5="http://schemas.microsoft.com/office/drawing/2016/5/11/chartex" xmlns:cx6="http://schemas.microsoft.com/office/drawing/2016/5/12/chartex" xmlns:cx7="http://schemas.microsoft.com/office/drawing/2016/5/13/chartex" xmlns:cx8="http://schemas.microsoft.com/office/drawing/2016/5/14/chartex" xmlns:mc="http://schemas.openxmlformats.org/markup-compatibility/2006" xmlns:aink="http://schemas.microsoft.com/office/drawing/2016/ink" xmlns:am3d="http://schemas.microsoft.com/office/drawing/2017/model3d" xmlns:o="urn:schemas-microsoft-com:office:office" xmlns:oel="http://schemas.microsoft.com/office/2019/extlst" xmlns:r="http://schemas.openxmlformats.org/officeDocument/2006/relationships" xmlns:m="http://schemas.openxmlformats.org/officeDocument/2006/math" xmlns:v="urn:schemas-microsoft-com:vml" xmlns:wp14="http://schemas.microsoft.com/office/word/2010/wordprocessingDrawing" xmlns:wp="http://schemas.openxmlformats.org/drawingml/2006/wordprocessingDrawing" xmlns:w10="urn:schemas-microsoft-com:office:word" xmlns:w="http://schemas.openxmlformats.org/wordprocessingml/2006/main" xmlns:w14="http://schemas.microsoft.com/office/word/2010/wordml" xmlns:w15="http://schemas.microsoft.com/office/word/2012/wordml" xmlns:w16cex="http://schemas.microsoft.com/office/word/2018/wordml/cex" xmlns:w16cid="http://schemas.microsoft.com/office/word/2016/wordml/cid" xmlns:w16="http://schemas.microsoft.com/office/word/2018/wordml" xmlns:w16du="http://schemas.microsoft.com/office/word/2023/wordml/word16du" xmlns:w16sdtdh="http://schemas.microsoft.com/office/word/2020/wordml/sdtdatahash" xmlns:w16se="http://schemas.microsoft.com/office/word/2015/wordml/symex" xmlns:wpg="http://schemas.microsoft.com/office/word/2010/wordprocessingGroup" xmlns:wpi="http://schemas.microsoft.com/office/word/2010/wordprocessingInk" xmlns:wne="http://schemas.microsoft.com/office/word/2006/wordml" xmlns:wps="http://schemas.microsoft.com/office/word/2010/wordprocessingShape" mc:Ignorable="w14 w15 w16se w16cid w16 w16cex w16sdtdh wp14">
   <w:abstractNum w:abstractNumId="0" w15:restartNumberingAfterBreak="0">
+    <w:nsid w:val="0EE17028"/>
+    <w:multiLevelType w:val="hybridMultilevel"/>
+    <w:tmpl w:val="ED043474"/>
+    <w:lvl w:ilvl="0" w:tplc="04090001">
+      <w:start w:val="1"/>
+      <w:numFmt w:val="bullet"/>
+      <w:lvlText w:val=""/>
+      <w:lvlJc w:val="left"/>
+      <w:pPr>
+        <w:ind w:left="720" w:hanging="360"/>
+      </w:pPr>
+      <w:rPr>
+        <w:rFonts w:ascii="Symbol" w:hAnsi="Symbol" w:hint="default"/>
+      </w:rPr>
+    </w:lvl>
+    <w:lvl w:ilvl="1" w:tplc="04090003">
+      <w:start w:val="1"/>
+      <w:numFmt w:val="bullet"/>
+      <w:lvlText w:val="o"/>
+      <w:lvlJc w:val="left"/>
+      <w:pPr>
+        <w:ind w:left="1440" w:hanging="360"/>
+      </w:pPr>
+      <w:rPr>
+        <w:rFonts w:ascii="Courier New" w:hAnsi="Courier New" w:cs="Courier New" w:hint="default"/>
+      </w:rPr>
+    </w:lvl>
+    <w:lvl w:ilvl="2" w:tplc="04090005" w:tentative="1">
+      <w:start w:val="1"/>
+      <w:numFmt w:val="bullet"/>
+      <w:lvlText w:val=""/>
+      <w:lvlJc w:val="left"/>
+      <w:pPr>
+        <w:ind w:left="2160" w:hanging="360"/>
+      </w:pPr>
+      <w:rPr>
+        <w:rFonts w:ascii="Wingdings" w:hAnsi="Wingdings" w:hint="default"/>
+      </w:rPr>
+    </w:lvl>
+    <w:lvl w:ilvl="3" w:tplc="04090001" w:tentative="1">
+      <w:start w:val="1"/>
+      <w:numFmt w:val="bullet"/>
+      <w:lvlText w:val=""/>
+      <w:lvlJc w:val="left"/>
+      <w:pPr>
+        <w:ind w:left="2880" w:hanging="360"/>
+      </w:pPr>
+      <w:rPr>
+        <w:rFonts w:ascii="Symbol" w:hAnsi="Symbol" w:hint="default"/>
+      </w:rPr>
+    </w:lvl>
+    <w:lvl w:ilvl="4" w:tplc="04090003" w:tentative="1">
+      <w:start w:val="1"/>
+      <w:numFmt w:val="bullet"/>
+      <w:lvlText w:val="o"/>
+      <w:lvlJc w:val="left"/>
+      <w:pPr>
+        <w:ind w:left="3600" w:hanging="360"/>
+      </w:pPr>
+      <w:rPr>
+        <w:rFonts w:ascii="Courier New" w:hAnsi="Courier New" w:cs="Courier New" w:hint="default"/>
+      </w:rPr>
+    </w:lvl>
+    <w:lvl w:ilvl="5" w:tplc="04090005" w:tentative="1">
+      <w:start w:val="1"/>
+      <w:numFmt w:val="bullet"/>
+      <w:lvlText w:val=""/>
+      <w:lvlJc w:val="left"/>
+      <w:pPr>
+        <w:ind w:left="4320" w:hanging="360"/>
+      </w:pPr>
+      <w:rPr>
+        <w:rFonts w:ascii="Wingdings" w:hAnsi="Wingdings" w:hint="default"/>
+      </w:rPr>
+    </w:lvl>
+    <w:lvl w:ilvl="6" w:tplc="04090001" w:tentative="1">
+      <w:start w:val="1"/>
+      <w:numFmt w:val="bullet"/>
+      <w:lvlText w:val=""/>
+      <w:lvlJc w:val="left"/>
+      <w:pPr>
+        <w:ind w:left="5040" w:hanging="360"/>
+      </w:pPr>
+      <w:rPr>
+        <w:rFonts w:ascii="Symbol" w:hAnsi="Symbol" w:hint="default"/>
+      </w:rPr>
+    </w:lvl>
+    <w:lvl w:ilvl="7" w:tplc="04090003" w:tentative="1">
+      <w:start w:val="1"/>
+      <w:numFmt w:val="bullet"/>
+      <w:lvlText w:val="o"/>
+      <w:lvlJc w:val="left"/>
+      <w:pPr>
+        <w:ind w:left="5760" w:hanging="360"/>
+      </w:pPr>
+      <w:rPr>
+        <w:rFonts w:ascii="Courier New" w:hAnsi="Courier New" w:cs="Courier New" w:hint="default"/>
+      </w:rPr>
+    </w:lvl>
+    <w:lvl w:ilvl="8" w:tplc="04090005" w:tentative="1">
+      <w:start w:val="1"/>
+      <w:numFmt w:val="bullet"/>
+      <w:lvlText w:val=""/>
+      <w:lvlJc w:val="left"/>
+      <w:pPr>
+        <w:ind w:left="6480" w:hanging="360"/>
+      </w:pPr>
+      <w:rPr>
+        <w:rFonts w:ascii="Wingdings" w:hAnsi="Wingdings" w:hint="default"/>
+      </w:rPr>
+    </w:lvl>
+  </w:abstractNum>
+  <w:abstractNum w:abstractNumId="1" w15:restartNumberingAfterBreak="0">
     <w:nsid w:val="10717382"/>
     <w:multiLevelType w:val="hybridMultilevel"/>
     <w:tmpl w:val="4252D4CE"/>
@@ -319,7 +2027,572 @@
       </w:rPr>
     </w:lvl>
   </w:abstractNum>
-  <w:abstractNum w:abstractNumId="1" w15:restartNumberingAfterBreak="0">
+  <w:abstractNum w:abstractNumId="2" w15:restartNumberingAfterBreak="0">
+    <w:nsid w:val="24132523"/>
+    <w:multiLevelType w:val="hybridMultilevel"/>
+    <w:tmpl w:val="B76C2868"/>
+    <w:lvl w:ilvl="0" w:tplc="04090001">
+      <w:start w:val="1"/>
+      <w:numFmt w:val="bullet"/>
+      <w:lvlText w:val=""/>
+      <w:lvlJc w:val="left"/>
+      <w:pPr>
+        <w:ind w:left="720" w:hanging="360"/>
+      </w:pPr>
+      <w:rPr>
+        <w:rFonts w:ascii="Symbol" w:hAnsi="Symbol" w:hint="default"/>
+      </w:rPr>
+    </w:lvl>
+    <w:lvl w:ilvl="1" w:tplc="04090003">
+      <w:start w:val="1"/>
+      <w:numFmt w:val="bullet"/>
+      <w:lvlText w:val="o"/>
+      <w:lvlJc w:val="left"/>
+      <w:pPr>
+        <w:ind w:left="1440" w:hanging="360"/>
+      </w:pPr>
+      <w:rPr>
+        <w:rFonts w:ascii="Courier New" w:hAnsi="Courier New" w:cs="Courier New" w:hint="default"/>
+      </w:rPr>
+    </w:lvl>
+    <w:lvl w:ilvl="2" w:tplc="04090005" w:tentative="1">
+      <w:start w:val="1"/>
+      <w:numFmt w:val="bullet"/>
+      <w:lvlText w:val=""/>
+      <w:lvlJc w:val="left"/>
+      <w:pPr>
+        <w:ind w:left="2160" w:hanging="360"/>
+      </w:pPr>
+      <w:rPr>
+        <w:rFonts w:ascii="Wingdings" w:hAnsi="Wingdings" w:hint="default"/>
+      </w:rPr>
+    </w:lvl>
+    <w:lvl w:ilvl="3" w:tplc="04090001" w:tentative="1">
+      <w:start w:val="1"/>
+      <w:numFmt w:val="bullet"/>
+      <w:lvlText w:val=""/>
+      <w:lvlJc w:val="left"/>
+      <w:pPr>
+        <w:ind w:left="2880" w:hanging="360"/>
+      </w:pPr>
+      <w:rPr>
+        <w:rFonts w:ascii="Symbol" w:hAnsi="Symbol" w:hint="default"/>
+      </w:rPr>
+    </w:lvl>
+    <w:lvl w:ilvl="4" w:tplc="04090003" w:tentative="1">
+      <w:start w:val="1"/>
+      <w:numFmt w:val="bullet"/>
+      <w:lvlText w:val="o"/>
+      <w:lvlJc w:val="left"/>
+      <w:pPr>
+        <w:ind w:left="3600" w:hanging="360"/>
+      </w:pPr>
+      <w:rPr>
+        <w:rFonts w:ascii="Courier New" w:hAnsi="Courier New" w:cs="Courier New" w:hint="default"/>
+      </w:rPr>
+    </w:lvl>
+    <w:lvl w:ilvl="5" w:tplc="04090005" w:tentative="1">
+      <w:start w:val="1"/>
+      <w:numFmt w:val="bullet"/>
+      <w:lvlText w:val=""/>
+      <w:lvlJc w:val="left"/>
+      <w:pPr>
+        <w:ind w:left="4320" w:hanging="360"/>
+      </w:pPr>
+      <w:rPr>
+        <w:rFonts w:ascii="Wingdings" w:hAnsi="Wingdings" w:hint="default"/>
+      </w:rPr>
+    </w:lvl>
+    <w:lvl w:ilvl="6" w:tplc="04090001" w:tentative="1">
+      <w:start w:val="1"/>
+      <w:numFmt w:val="bullet"/>
+      <w:lvlText w:val=""/>
+      <w:lvlJc w:val="left"/>
+      <w:pPr>
+        <w:ind w:left="5040" w:hanging="360"/>
+      </w:pPr>
+      <w:rPr>
+        <w:rFonts w:ascii="Symbol" w:hAnsi="Symbol" w:hint="default"/>
+      </w:rPr>
+    </w:lvl>
+    <w:lvl w:ilvl="7" w:tplc="04090003" w:tentative="1">
+      <w:start w:val="1"/>
+      <w:numFmt w:val="bullet"/>
+      <w:lvlText w:val="o"/>
+      <w:lvlJc w:val="left"/>
+      <w:pPr>
+        <w:ind w:left="5760" w:hanging="360"/>
+      </w:pPr>
+      <w:rPr>
+        <w:rFonts w:ascii="Courier New" w:hAnsi="Courier New" w:cs="Courier New" w:hint="default"/>
+      </w:rPr>
+    </w:lvl>
+    <w:lvl w:ilvl="8" w:tplc="04090005" w:tentative="1">
+      <w:start w:val="1"/>
+      <w:numFmt w:val="bullet"/>
+      <w:lvlText w:val=""/>
+      <w:lvlJc w:val="left"/>
+      <w:pPr>
+        <w:ind w:left="6480" w:hanging="360"/>
+      </w:pPr>
+      <w:rPr>
+        <w:rFonts w:ascii="Wingdings" w:hAnsi="Wingdings" w:hint="default"/>
+      </w:rPr>
+    </w:lvl>
+  </w:abstractNum>
+  <w:abstractNum w:abstractNumId="3" w15:restartNumberingAfterBreak="0">
+    <w:nsid w:val="25817CB5"/>
+    <w:multiLevelType w:val="hybridMultilevel"/>
+    <w:tmpl w:val="F43645F4"/>
+    <w:lvl w:ilvl="0" w:tplc="04090001">
+      <w:start w:val="1"/>
+      <w:numFmt w:val="bullet"/>
+      <w:lvlText w:val=""/>
+      <w:lvlJc w:val="left"/>
+      <w:pPr>
+        <w:ind w:left="720" w:hanging="360"/>
+      </w:pPr>
+      <w:rPr>
+        <w:rFonts w:ascii="Symbol" w:hAnsi="Symbol" w:hint="default"/>
+      </w:rPr>
+    </w:lvl>
+    <w:lvl w:ilvl="1" w:tplc="04090003">
+      <w:start w:val="1"/>
+      <w:numFmt w:val="bullet"/>
+      <w:lvlText w:val="o"/>
+      <w:lvlJc w:val="left"/>
+      <w:pPr>
+        <w:ind w:left="1440" w:hanging="360"/>
+      </w:pPr>
+      <w:rPr>
+        <w:rFonts w:ascii="Courier New" w:hAnsi="Courier New" w:cs="Courier New" w:hint="default"/>
+      </w:rPr>
+    </w:lvl>
+    <w:lvl w:ilvl="2" w:tplc="04090005" w:tentative="1">
+      <w:start w:val="1"/>
+      <w:numFmt w:val="bullet"/>
+      <w:lvlText w:val=""/>
+      <w:lvlJc w:val="left"/>
+      <w:pPr>
+        <w:ind w:left="2160" w:hanging="360"/>
+      </w:pPr>
+      <w:rPr>
+        <w:rFonts w:ascii="Wingdings" w:hAnsi="Wingdings" w:hint="default"/>
+      </w:rPr>
+    </w:lvl>
+    <w:lvl w:ilvl="3" w:tplc="04090001" w:tentative="1">
+      <w:start w:val="1"/>
+      <w:numFmt w:val="bullet"/>
+      <w:lvlText w:val=""/>
+      <w:lvlJc w:val="left"/>
+      <w:pPr>
+        <w:ind w:left="2880" w:hanging="360"/>
+      </w:pPr>
+      <w:rPr>
+        <w:rFonts w:ascii="Symbol" w:hAnsi="Symbol" w:hint="default"/>
+      </w:rPr>
+    </w:lvl>
+    <w:lvl w:ilvl="4" w:tplc="04090003" w:tentative="1">
+      <w:start w:val="1"/>
+      <w:numFmt w:val="bullet"/>
+      <w:lvlText w:val="o"/>
+      <w:lvlJc w:val="left"/>
+      <w:pPr>
+        <w:ind w:left="3600" w:hanging="360"/>
+      </w:pPr>
+      <w:rPr>
+        <w:rFonts w:ascii="Courier New" w:hAnsi="Courier New" w:cs="Courier New" w:hint="default"/>
+      </w:rPr>
+    </w:lvl>
+    <w:lvl w:ilvl="5" w:tplc="04090005" w:tentative="1">
+      <w:start w:val="1"/>
+      <w:numFmt w:val="bullet"/>
+      <w:lvlText w:val=""/>
+      <w:lvlJc w:val="left"/>
+      <w:pPr>
+        <w:ind w:left="4320" w:hanging="360"/>
+      </w:pPr>
+      <w:rPr>
+        <w:rFonts w:ascii="Wingdings" w:hAnsi="Wingdings" w:hint="default"/>
+      </w:rPr>
+    </w:lvl>
+    <w:lvl w:ilvl="6" w:tplc="04090001" w:tentative="1">
+      <w:start w:val="1"/>
+      <w:numFmt w:val="bullet"/>
+      <w:lvlText w:val=""/>
+      <w:lvlJc w:val="left"/>
+      <w:pPr>
+        <w:ind w:left="5040" w:hanging="360"/>
+      </w:pPr>
+      <w:rPr>
+        <w:rFonts w:ascii="Symbol" w:hAnsi="Symbol" w:hint="default"/>
+      </w:rPr>
+    </w:lvl>
+    <w:lvl w:ilvl="7" w:tplc="04090003" w:tentative="1">
+      <w:start w:val="1"/>
+      <w:numFmt w:val="bullet"/>
+      <w:lvlText w:val="o"/>
+      <w:lvlJc w:val="left"/>
+      <w:pPr>
+        <w:ind w:left="5760" w:hanging="360"/>
+      </w:pPr>
+      <w:rPr>
+        <w:rFonts w:ascii="Courier New" w:hAnsi="Courier New" w:cs="Courier New" w:hint="default"/>
+      </w:rPr>
+    </w:lvl>
+    <w:lvl w:ilvl="8" w:tplc="04090005" w:tentative="1">
+      <w:start w:val="1"/>
+      <w:numFmt w:val="bullet"/>
+      <w:lvlText w:val=""/>
+      <w:lvlJc w:val="left"/>
+      <w:pPr>
+        <w:ind w:left="6480" w:hanging="360"/>
+      </w:pPr>
+      <w:rPr>
+        <w:rFonts w:ascii="Wingdings" w:hAnsi="Wingdings" w:hint="default"/>
+      </w:rPr>
+    </w:lvl>
+  </w:abstractNum>
+  <w:abstractNum w:abstractNumId="4" w15:restartNumberingAfterBreak="0">
+    <w:nsid w:val="274F3A9B"/>
+    <w:multiLevelType w:val="hybridMultilevel"/>
+    <w:tmpl w:val="30E88318"/>
+    <w:lvl w:ilvl="0" w:tplc="04090001">
+      <w:start w:val="1"/>
+      <w:numFmt w:val="bullet"/>
+      <w:lvlText w:val=""/>
+      <w:lvlJc w:val="left"/>
+      <w:pPr>
+        <w:ind w:left="720" w:hanging="360"/>
+      </w:pPr>
+      <w:rPr>
+        <w:rFonts w:ascii="Symbol" w:hAnsi="Symbol" w:hint="default"/>
+      </w:rPr>
+    </w:lvl>
+    <w:lvl w:ilvl="1" w:tplc="04090003">
+      <w:start w:val="1"/>
+      <w:numFmt w:val="bullet"/>
+      <w:lvlText w:val="o"/>
+      <w:lvlJc w:val="left"/>
+      <w:pPr>
+        <w:ind w:left="1440" w:hanging="360"/>
+      </w:pPr>
+      <w:rPr>
+        <w:rFonts w:ascii="Courier New" w:hAnsi="Courier New" w:cs="Courier New" w:hint="default"/>
+      </w:rPr>
+    </w:lvl>
+    <w:lvl w:ilvl="2" w:tplc="04090005" w:tentative="1">
+      <w:start w:val="1"/>
+      <w:numFmt w:val="bullet"/>
+      <w:lvlText w:val=""/>
+      <w:lvlJc w:val="left"/>
+      <w:pPr>
+        <w:ind w:left="2160" w:hanging="360"/>
+      </w:pPr>
+      <w:rPr>
+        <w:rFonts w:ascii="Wingdings" w:hAnsi="Wingdings" w:hint="default"/>
+      </w:rPr>
+    </w:lvl>
+    <w:lvl w:ilvl="3" w:tplc="04090001" w:tentative="1">
+      <w:start w:val="1"/>
+      <w:numFmt w:val="bullet"/>
+      <w:lvlText w:val=""/>
+      <w:lvlJc w:val="left"/>
+      <w:pPr>
+        <w:ind w:left="2880" w:hanging="360"/>
+      </w:pPr>
+      <w:rPr>
+        <w:rFonts w:ascii="Symbol" w:hAnsi="Symbol" w:hint="default"/>
+      </w:rPr>
+    </w:lvl>
+    <w:lvl w:ilvl="4" w:tplc="04090003" w:tentative="1">
+      <w:start w:val="1"/>
+      <w:numFmt w:val="bullet"/>
+      <w:lvlText w:val="o"/>
+      <w:lvlJc w:val="left"/>
+      <w:pPr>
+        <w:ind w:left="3600" w:hanging="360"/>
+      </w:pPr>
+      <w:rPr>
+        <w:rFonts w:ascii="Courier New" w:hAnsi="Courier New" w:cs="Courier New" w:hint="default"/>
+      </w:rPr>
+    </w:lvl>
+    <w:lvl w:ilvl="5" w:tplc="04090005" w:tentative="1">
+      <w:start w:val="1"/>
+      <w:numFmt w:val="bullet"/>
+      <w:lvlText w:val=""/>
+      <w:lvlJc w:val="left"/>
+      <w:pPr>
+        <w:ind w:left="4320" w:hanging="360"/>
+      </w:pPr>
+      <w:rPr>
+        <w:rFonts w:ascii="Wingdings" w:hAnsi="Wingdings" w:hint="default"/>
+      </w:rPr>
+    </w:lvl>
+    <w:lvl w:ilvl="6" w:tplc="04090001" w:tentative="1">
+      <w:start w:val="1"/>
+      <w:numFmt w:val="bullet"/>
+      <w:lvlText w:val=""/>
+      <w:lvlJc w:val="left"/>
+      <w:pPr>
+        <w:ind w:left="5040" w:hanging="360"/>
+      </w:pPr>
+      <w:rPr>
+        <w:rFonts w:ascii="Symbol" w:hAnsi="Symbol" w:hint="default"/>
+      </w:rPr>
+    </w:lvl>
+    <w:lvl w:ilvl="7" w:tplc="04090003" w:tentative="1">
+      <w:start w:val="1"/>
+      <w:numFmt w:val="bullet"/>
+      <w:lvlText w:val="o"/>
+      <w:lvlJc w:val="left"/>
+      <w:pPr>
+        <w:ind w:left="5760" w:hanging="360"/>
+      </w:pPr>
+      <w:rPr>
+        <w:rFonts w:ascii="Courier New" w:hAnsi="Courier New" w:cs="Courier New" w:hint="default"/>
+      </w:rPr>
+    </w:lvl>
+    <w:lvl w:ilvl="8" w:tplc="04090005" w:tentative="1">
+      <w:start w:val="1"/>
+      <w:numFmt w:val="bullet"/>
+      <w:lvlText w:val=""/>
+      <w:lvlJc w:val="left"/>
+      <w:pPr>
+        <w:ind w:left="6480" w:hanging="360"/>
+      </w:pPr>
+      <w:rPr>
+        <w:rFonts w:ascii="Wingdings" w:hAnsi="Wingdings" w:hint="default"/>
+      </w:rPr>
+    </w:lvl>
+  </w:abstractNum>
+  <w:abstractNum w:abstractNumId="5" w15:restartNumberingAfterBreak="0">
+    <w:nsid w:val="4E15478C"/>
+    <w:multiLevelType w:val="hybridMultilevel"/>
+    <w:tmpl w:val="167626AA"/>
+    <w:lvl w:ilvl="0" w:tplc="04090001">
+      <w:start w:val="1"/>
+      <w:numFmt w:val="bullet"/>
+      <w:lvlText w:val=""/>
+      <w:lvlJc w:val="left"/>
+      <w:pPr>
+        <w:ind w:left="720" w:hanging="360"/>
+      </w:pPr>
+      <w:rPr>
+        <w:rFonts w:ascii="Symbol" w:hAnsi="Symbol" w:hint="default"/>
+      </w:rPr>
+    </w:lvl>
+    <w:lvl w:ilvl="1" w:tplc="04090003">
+      <w:start w:val="1"/>
+      <w:numFmt w:val="bullet"/>
+      <w:lvlText w:val="o"/>
+      <w:lvlJc w:val="left"/>
+      <w:pPr>
+        <w:ind w:left="1440" w:hanging="360"/>
+      </w:pPr>
+      <w:rPr>
+        <w:rFonts w:ascii="Courier New" w:hAnsi="Courier New" w:cs="Courier New" w:hint="default"/>
+      </w:rPr>
+    </w:lvl>
+    <w:lvl w:ilvl="2" w:tplc="04090005" w:tentative="1">
+      <w:start w:val="1"/>
+      <w:numFmt w:val="bullet"/>
+      <w:lvlText w:val=""/>
+      <w:lvlJc w:val="left"/>
+      <w:pPr>
+        <w:ind w:left="2160" w:hanging="360"/>
+      </w:pPr>
+      <w:rPr>
+        <w:rFonts w:ascii="Wingdings" w:hAnsi="Wingdings" w:hint="default"/>
+      </w:rPr>
+    </w:lvl>
+    <w:lvl w:ilvl="3" w:tplc="04090001" w:tentative="1">
+      <w:start w:val="1"/>
+      <w:numFmt w:val="bullet"/>
+      <w:lvlText w:val=""/>
+      <w:lvlJc w:val="left"/>
+      <w:pPr>
+        <w:ind w:left="2880" w:hanging="360"/>
+      </w:pPr>
+      <w:rPr>
+        <w:rFonts w:ascii="Symbol" w:hAnsi="Symbol" w:hint="default"/>
+      </w:rPr>
+    </w:lvl>
+    <w:lvl w:ilvl="4" w:tplc="04090003" w:tentative="1">
+      <w:start w:val="1"/>
+      <w:numFmt w:val="bullet"/>
+      <w:lvlText w:val="o"/>
+      <w:lvlJc w:val="left"/>
+      <w:pPr>
+        <w:ind w:left="3600" w:hanging="360"/>
+      </w:pPr>
+      <w:rPr>
+        <w:rFonts w:ascii="Courier New" w:hAnsi="Courier New" w:cs="Courier New" w:hint="default"/>
+      </w:rPr>
+    </w:lvl>
+    <w:lvl w:ilvl="5" w:tplc="04090005" w:tentative="1">
+      <w:start w:val="1"/>
+      <w:numFmt w:val="bullet"/>
+      <w:lvlText w:val=""/>
+      <w:lvlJc w:val="left"/>
+      <w:pPr>
+        <w:ind w:left="4320" w:hanging="360"/>
+      </w:pPr>
+      <w:rPr>
+        <w:rFonts w:ascii="Wingdings" w:hAnsi="Wingdings" w:hint="default"/>
+      </w:rPr>
+    </w:lvl>
+    <w:lvl w:ilvl="6" w:tplc="04090001" w:tentative="1">
+      <w:start w:val="1"/>
+      <w:numFmt w:val="bullet"/>
+      <w:lvlText w:val=""/>
+      <w:lvlJc w:val="left"/>
+      <w:pPr>
+        <w:ind w:left="5040" w:hanging="360"/>
+      </w:pPr>
+      <w:rPr>
+        <w:rFonts w:ascii="Symbol" w:hAnsi="Symbol" w:hint="default"/>
+      </w:rPr>
+    </w:lvl>
+    <w:lvl w:ilvl="7" w:tplc="04090003" w:tentative="1">
+      <w:start w:val="1"/>
+      <w:numFmt w:val="bullet"/>
+      <w:lvlText w:val="o"/>
+      <w:lvlJc w:val="left"/>
+      <w:pPr>
+        <w:ind w:left="5760" w:hanging="360"/>
+      </w:pPr>
+      <w:rPr>
+        <w:rFonts w:ascii="Courier New" w:hAnsi="Courier New" w:cs="Courier New" w:hint="default"/>
+      </w:rPr>
+    </w:lvl>
+    <w:lvl w:ilvl="8" w:tplc="04090005" w:tentative="1">
+      <w:start w:val="1"/>
+      <w:numFmt w:val="bullet"/>
+      <w:lvlText w:val=""/>
+      <w:lvlJc w:val="left"/>
+      <w:pPr>
+        <w:ind w:left="6480" w:hanging="360"/>
+      </w:pPr>
+      <w:rPr>
+        <w:rFonts w:ascii="Wingdings" w:hAnsi="Wingdings" w:hint="default"/>
+      </w:rPr>
+    </w:lvl>
+  </w:abstractNum>
+  <w:abstractNum w:abstractNumId="6" w15:restartNumberingAfterBreak="0">
+    <w:nsid w:val="505472A6"/>
+    <w:multiLevelType w:val="hybridMultilevel"/>
+    <w:tmpl w:val="27C64794"/>
+    <w:lvl w:ilvl="0" w:tplc="04090001">
+      <w:start w:val="1"/>
+      <w:numFmt w:val="bullet"/>
+      <w:lvlText w:val=""/>
+      <w:lvlJc w:val="left"/>
+      <w:pPr>
+        <w:ind w:left="765" w:hanging="360"/>
+      </w:pPr>
+      <w:rPr>
+        <w:rFonts w:ascii="Symbol" w:hAnsi="Symbol" w:hint="default"/>
+      </w:rPr>
+    </w:lvl>
+    <w:lvl w:ilvl="1" w:tplc="04090003">
+      <w:start w:val="1"/>
+      <w:numFmt w:val="bullet"/>
+      <w:lvlText w:val="o"/>
+      <w:lvlJc w:val="left"/>
+      <w:pPr>
+        <w:ind w:left="1485" w:hanging="360"/>
+      </w:pPr>
+      <w:rPr>
+        <w:rFonts w:ascii="Courier New" w:hAnsi="Courier New" w:cs="Courier New" w:hint="default"/>
+      </w:rPr>
+    </w:lvl>
+    <w:lvl w:ilvl="2" w:tplc="04090005" w:tentative="1">
+      <w:start w:val="1"/>
+      <w:numFmt w:val="bullet"/>
+      <w:lvlText w:val=""/>
+      <w:lvlJc w:val="left"/>
+      <w:pPr>
+        <w:ind w:left="2205" w:hanging="360"/>
+      </w:pPr>
+      <w:rPr>
+        <w:rFonts w:ascii="Wingdings" w:hAnsi="Wingdings" w:hint="default"/>
+      </w:rPr>
+    </w:lvl>
+    <w:lvl w:ilvl="3" w:tplc="04090001" w:tentative="1">
+      <w:start w:val="1"/>
+      <w:numFmt w:val="bullet"/>
+      <w:lvlText w:val=""/>
+      <w:lvlJc w:val="left"/>
+      <w:pPr>
+        <w:ind w:left="2925" w:hanging="360"/>
+      </w:pPr>
+      <w:rPr>
+        <w:rFonts w:ascii="Symbol" w:hAnsi="Symbol" w:hint="default"/>
+      </w:rPr>
+    </w:lvl>
+    <w:lvl w:ilvl="4" w:tplc="04090003" w:tentative="1">
+      <w:start w:val="1"/>
+      <w:numFmt w:val="bullet"/>
+      <w:lvlText w:val="o"/>
+      <w:lvlJc w:val="left"/>
+      <w:pPr>
+        <w:ind w:left="3645" w:hanging="360"/>
+      </w:pPr>
+      <w:rPr>
+        <w:rFonts w:ascii="Courier New" w:hAnsi="Courier New" w:cs="Courier New" w:hint="default"/>
+      </w:rPr>
+    </w:lvl>
+    <w:lvl w:ilvl="5" w:tplc="04090005" w:tentative="1">
+      <w:start w:val="1"/>
+      <w:numFmt w:val="bullet"/>
+      <w:lvlText w:val=""/>
+      <w:lvlJc w:val="left"/>
+      <w:pPr>
+        <w:ind w:left="4365" w:hanging="360"/>
+      </w:pPr>
+      <w:rPr>
+        <w:rFonts w:ascii="Wingdings" w:hAnsi="Wingdings" w:hint="default"/>
+      </w:rPr>
+    </w:lvl>
+    <w:lvl w:ilvl="6" w:tplc="04090001" w:tentative="1">
+      <w:start w:val="1"/>
+      <w:numFmt w:val="bullet"/>
+      <w:lvlText w:val=""/>
+      <w:lvlJc w:val="left"/>
+      <w:pPr>
+        <w:ind w:left="5085" w:hanging="360"/>
+      </w:pPr>
+      <w:rPr>
+        <w:rFonts w:ascii="Symbol" w:hAnsi="Symbol" w:hint="default"/>
+      </w:rPr>
+    </w:lvl>
+    <w:lvl w:ilvl="7" w:tplc="04090003" w:tentative="1">
+      <w:start w:val="1"/>
+      <w:numFmt w:val="bullet"/>
+      <w:lvlText w:val="o"/>
+      <w:lvlJc w:val="left"/>
+      <w:pPr>
+        <w:ind w:left="5805" w:hanging="360"/>
+      </w:pPr>
+      <w:rPr>
+        <w:rFonts w:ascii="Courier New" w:hAnsi="Courier New" w:cs="Courier New" w:hint="default"/>
+      </w:rPr>
+    </w:lvl>
+    <w:lvl w:ilvl="8" w:tplc="04090005" w:tentative="1">
+      <w:start w:val="1"/>
+      <w:numFmt w:val="bullet"/>
+      <w:lvlText w:val=""/>
+      <w:lvlJc w:val="left"/>
+      <w:pPr>
+        <w:ind w:left="6525" w:hanging="360"/>
+      </w:pPr>
+      <w:rPr>
+        <w:rFonts w:ascii="Wingdings" w:hAnsi="Wingdings" w:hint="default"/>
+      </w:rPr>
+    </w:lvl>
+  </w:abstractNum>
+  <w:abstractNum w:abstractNumId="7" w15:restartNumberingAfterBreak="0">
     <w:nsid w:val="51877D94"/>
     <w:multiLevelType w:val="hybridMultilevel"/>
     <w:tmpl w:val="E30CF7A0"/>
@@ -432,11 +2705,261 @@
       </w:rPr>
     </w:lvl>
   </w:abstractNum>
+  <w:abstractNum w:abstractNumId="8" w15:restartNumberingAfterBreak="0">
+    <w:nsid w:val="5AF07A49"/>
+    <w:multiLevelType w:val="hybridMultilevel"/>
+    <w:tmpl w:val="0FB842C6"/>
+    <w:lvl w:ilvl="0" w:tplc="04090001">
+      <w:start w:val="1"/>
+      <w:numFmt w:val="bullet"/>
+      <w:lvlText w:val=""/>
+      <w:lvlJc w:val="left"/>
+      <w:pPr>
+        <w:ind w:left="720" w:hanging="360"/>
+      </w:pPr>
+      <w:rPr>
+        <w:rFonts w:ascii="Symbol" w:hAnsi="Symbol" w:hint="default"/>
+      </w:rPr>
+    </w:lvl>
+    <w:lvl w:ilvl="1" w:tplc="04090003" w:tentative="1">
+      <w:start w:val="1"/>
+      <w:numFmt w:val="bullet"/>
+      <w:lvlText w:val="o"/>
+      <w:lvlJc w:val="left"/>
+      <w:pPr>
+        <w:ind w:left="1440" w:hanging="360"/>
+      </w:pPr>
+      <w:rPr>
+        <w:rFonts w:ascii="Courier New" w:hAnsi="Courier New" w:cs="Courier New" w:hint="default"/>
+      </w:rPr>
+    </w:lvl>
+    <w:lvl w:ilvl="2" w:tplc="04090005" w:tentative="1">
+      <w:start w:val="1"/>
+      <w:numFmt w:val="bullet"/>
+      <w:lvlText w:val=""/>
+      <w:lvlJc w:val="left"/>
+      <w:pPr>
+        <w:ind w:left="2160" w:hanging="360"/>
+      </w:pPr>
+      <w:rPr>
+        <w:rFonts w:ascii="Wingdings" w:hAnsi="Wingdings" w:hint="default"/>
+      </w:rPr>
+    </w:lvl>
+    <w:lvl w:ilvl="3" w:tplc="04090001" w:tentative="1">
+      <w:start w:val="1"/>
+      <w:numFmt w:val="bullet"/>
+      <w:lvlText w:val=""/>
+      <w:lvlJc w:val="left"/>
+      <w:pPr>
+        <w:ind w:left="2880" w:hanging="360"/>
+      </w:pPr>
+      <w:rPr>
+        <w:rFonts w:ascii="Symbol" w:hAnsi="Symbol" w:hint="default"/>
+      </w:rPr>
+    </w:lvl>
+    <w:lvl w:ilvl="4" w:tplc="04090003" w:tentative="1">
+      <w:start w:val="1"/>
+      <w:numFmt w:val="bullet"/>
+      <w:lvlText w:val="o"/>
+      <w:lvlJc w:val="left"/>
+      <w:pPr>
+        <w:ind w:left="3600" w:hanging="360"/>
+      </w:pPr>
+      <w:rPr>
+        <w:rFonts w:ascii="Courier New" w:hAnsi="Courier New" w:cs="Courier New" w:hint="default"/>
+      </w:rPr>
+    </w:lvl>
+    <w:lvl w:ilvl="5" w:tplc="04090005" w:tentative="1">
+      <w:start w:val="1"/>
+      <w:numFmt w:val="bullet"/>
+      <w:lvlText w:val=""/>
+      <w:lvlJc w:val="left"/>
+      <w:pPr>
+        <w:ind w:left="4320" w:hanging="360"/>
+      </w:pPr>
+      <w:rPr>
+        <w:rFonts w:ascii="Wingdings" w:hAnsi="Wingdings" w:hint="default"/>
+      </w:rPr>
+    </w:lvl>
+    <w:lvl w:ilvl="6" w:tplc="04090001" w:tentative="1">
+      <w:start w:val="1"/>
+      <w:numFmt w:val="bullet"/>
+      <w:lvlText w:val=""/>
+      <w:lvlJc w:val="left"/>
+      <w:pPr>
+        <w:ind w:left="5040" w:hanging="360"/>
+      </w:pPr>
+      <w:rPr>
+        <w:rFonts w:ascii="Symbol" w:hAnsi="Symbol" w:hint="default"/>
+      </w:rPr>
+    </w:lvl>
+    <w:lvl w:ilvl="7" w:tplc="04090003" w:tentative="1">
+      <w:start w:val="1"/>
+      <w:numFmt w:val="bullet"/>
+      <w:lvlText w:val="o"/>
+      <w:lvlJc w:val="left"/>
+      <w:pPr>
+        <w:ind w:left="5760" w:hanging="360"/>
+      </w:pPr>
+      <w:rPr>
+        <w:rFonts w:ascii="Courier New" w:hAnsi="Courier New" w:cs="Courier New" w:hint="default"/>
+      </w:rPr>
+    </w:lvl>
+    <w:lvl w:ilvl="8" w:tplc="04090005" w:tentative="1">
+      <w:start w:val="1"/>
+      <w:numFmt w:val="bullet"/>
+      <w:lvlText w:val=""/>
+      <w:lvlJc w:val="left"/>
+      <w:pPr>
+        <w:ind w:left="6480" w:hanging="360"/>
+      </w:pPr>
+      <w:rPr>
+        <w:rFonts w:ascii="Wingdings" w:hAnsi="Wingdings" w:hint="default"/>
+      </w:rPr>
+    </w:lvl>
+  </w:abstractNum>
+  <w:abstractNum w:abstractNumId="9" w15:restartNumberingAfterBreak="0">
+    <w:nsid w:val="7B596162"/>
+    <w:multiLevelType w:val="hybridMultilevel"/>
+    <w:tmpl w:val="DBFCE0AA"/>
+    <w:lvl w:ilvl="0" w:tplc="04090001">
+      <w:start w:val="1"/>
+      <w:numFmt w:val="bullet"/>
+      <w:lvlText w:val=""/>
+      <w:lvlJc w:val="left"/>
+      <w:pPr>
+        <w:ind w:left="720" w:hanging="360"/>
+      </w:pPr>
+      <w:rPr>
+        <w:rFonts w:ascii="Symbol" w:hAnsi="Symbol" w:hint="default"/>
+      </w:rPr>
+    </w:lvl>
+    <w:lvl w:ilvl="1" w:tplc="04090003">
+      <w:start w:val="1"/>
+      <w:numFmt w:val="bullet"/>
+      <w:lvlText w:val="o"/>
+      <w:lvlJc w:val="left"/>
+      <w:pPr>
+        <w:ind w:left="1440" w:hanging="360"/>
+      </w:pPr>
+      <w:rPr>
+        <w:rFonts w:ascii="Courier New" w:hAnsi="Courier New" w:cs="Courier New" w:hint="default"/>
+      </w:rPr>
+    </w:lvl>
+    <w:lvl w:ilvl="2" w:tplc="04090005" w:tentative="1">
+      <w:start w:val="1"/>
+      <w:numFmt w:val="bullet"/>
+      <w:lvlText w:val=""/>
+      <w:lvlJc w:val="left"/>
+      <w:pPr>
+        <w:ind w:left="2160" w:hanging="360"/>
+      </w:pPr>
+      <w:rPr>
+        <w:rFonts w:ascii="Wingdings" w:hAnsi="Wingdings" w:hint="default"/>
+      </w:rPr>
+    </w:lvl>
+    <w:lvl w:ilvl="3" w:tplc="04090001" w:tentative="1">
+      <w:start w:val="1"/>
+      <w:numFmt w:val="bullet"/>
+      <w:lvlText w:val=""/>
+      <w:lvlJc w:val="left"/>
+      <w:pPr>
+        <w:ind w:left="2880" w:hanging="360"/>
+      </w:pPr>
+      <w:rPr>
+        <w:rFonts w:ascii="Symbol" w:hAnsi="Symbol" w:hint="default"/>
+      </w:rPr>
+    </w:lvl>
+    <w:lvl w:ilvl="4" w:tplc="04090003" w:tentative="1">
+      <w:start w:val="1"/>
+      <w:numFmt w:val="bullet"/>
+      <w:lvlText w:val="o"/>
+      <w:lvlJc w:val="left"/>
+      <w:pPr>
+        <w:ind w:left="3600" w:hanging="360"/>
+      </w:pPr>
+      <w:rPr>
+        <w:rFonts w:ascii="Courier New" w:hAnsi="Courier New" w:cs="Courier New" w:hint="default"/>
+      </w:rPr>
+    </w:lvl>
+    <w:lvl w:ilvl="5" w:tplc="04090005" w:tentative="1">
+      <w:start w:val="1"/>
+      <w:numFmt w:val="bullet"/>
+      <w:lvlText w:val=""/>
+      <w:lvlJc w:val="left"/>
+      <w:pPr>
+        <w:ind w:left="4320" w:hanging="360"/>
+      </w:pPr>
+      <w:rPr>
+        <w:rFonts w:ascii="Wingdings" w:hAnsi="Wingdings" w:hint="default"/>
+      </w:rPr>
+    </w:lvl>
+    <w:lvl w:ilvl="6" w:tplc="04090001" w:tentative="1">
+      <w:start w:val="1"/>
+      <w:numFmt w:val="bullet"/>
+      <w:lvlText w:val=""/>
+      <w:lvlJc w:val="left"/>
+      <w:pPr>
+        <w:ind w:left="5040" w:hanging="360"/>
+      </w:pPr>
+      <w:rPr>
+        <w:rFonts w:ascii="Symbol" w:hAnsi="Symbol" w:hint="default"/>
+      </w:rPr>
+    </w:lvl>
+    <w:lvl w:ilvl="7" w:tplc="04090003" w:tentative="1">
+      <w:start w:val="1"/>
+      <w:numFmt w:val="bullet"/>
+      <w:lvlText w:val="o"/>
+      <w:lvlJc w:val="left"/>
+      <w:pPr>
+        <w:ind w:left="5760" w:hanging="360"/>
+      </w:pPr>
+      <w:rPr>
+        <w:rFonts w:ascii="Courier New" w:hAnsi="Courier New" w:cs="Courier New" w:hint="default"/>
+      </w:rPr>
+    </w:lvl>
+    <w:lvl w:ilvl="8" w:tplc="04090005" w:tentative="1">
+      <w:start w:val="1"/>
+      <w:numFmt w:val="bullet"/>
+      <w:lvlText w:val=""/>
+      <w:lvlJc w:val="left"/>
+      <w:pPr>
+        <w:ind w:left="6480" w:hanging="360"/>
+      </w:pPr>
+      <w:rPr>
+        <w:rFonts w:ascii="Wingdings" w:hAnsi="Wingdings" w:hint="default"/>
+      </w:rPr>
+    </w:lvl>
+  </w:abstractNum>
   <w:num w:numId="1" w16cid:durableId="669068736">
+    <w:abstractNumId w:val="7"/>
+  </w:num>
+  <w:num w:numId="2" w16cid:durableId="1692027675">
     <w:abstractNumId w:val="1"/>
   </w:num>
-  <w:num w:numId="2" w16cid:durableId="1692027675">
+  <w:num w:numId="3" w16cid:durableId="1199315394">
+    <w:abstractNumId w:val="6"/>
+  </w:num>
+  <w:num w:numId="4" w16cid:durableId="157156986">
+    <w:abstractNumId w:val="4"/>
+  </w:num>
+  <w:num w:numId="5" w16cid:durableId="851606295">
+    <w:abstractNumId w:val="9"/>
+  </w:num>
+  <w:num w:numId="6" w16cid:durableId="2073891008">
+    <w:abstractNumId w:val="5"/>
+  </w:num>
+  <w:num w:numId="7" w16cid:durableId="872381529">
+    <w:abstractNumId w:val="2"/>
+  </w:num>
+  <w:num w:numId="8" w16cid:durableId="1281761035">
+    <w:abstractNumId w:val="3"/>
+  </w:num>
+  <w:num w:numId="9" w16cid:durableId="2087873119">
     <w:abstractNumId w:val="0"/>
+  </w:num>
+  <w:num w:numId="10" w16cid:durableId="1534270731">
+    <w:abstractNumId w:val="8"/>
   </w:num>
 </w:numbering>
 </file>
@@ -885,6 +3408,28 @@
       <w:szCs w:val="26"/>
     </w:rPr>
   </w:style>
+  <w:style w:type="paragraph" w:styleId="Heading3">
+    <w:name w:val="heading 3"/>
+    <w:basedOn w:val="Normal"/>
+    <w:next w:val="Normal"/>
+    <w:link w:val="Heading3Char"/>
+    <w:uiPriority w:val="9"/>
+    <w:unhideWhenUsed/>
+    <w:qFormat/>
+    <w:rsid w:val="001C540A"/>
+    <w:pPr>
+      <w:keepNext/>
+      <w:keepLines/>
+      <w:spacing w:before="40" w:after="0"/>
+      <w:outlineLvl w:val="2"/>
+    </w:pPr>
+    <w:rPr>
+      <w:rFonts w:asciiTheme="majorHAnsi" w:eastAsiaTheme="majorEastAsia" w:hAnsiTheme="majorHAnsi" w:cstheme="majorBidi"/>
+      <w:color w:val="1F3763" w:themeColor="accent1" w:themeShade="7F"/>
+      <w:sz w:val="24"/>
+      <w:szCs w:val="24"/>
+    </w:rPr>
+  </w:style>
   <w:style w:type="character" w:default="1" w:styleId="DefaultParagraphFont">
     <w:name w:val="Default Paragraph Font"/>
     <w:uiPriority w:val="1"/>
@@ -948,6 +3493,38 @@
       <w:ind w:left="720"/>
       <w:contextualSpacing/>
     </w:pPr>
+  </w:style>
+  <w:style w:type="character" w:customStyle="1" w:styleId="Heading3Char">
+    <w:name w:val="Heading 3 Char"/>
+    <w:basedOn w:val="DefaultParagraphFont"/>
+    <w:link w:val="Heading3"/>
+    <w:uiPriority w:val="9"/>
+    <w:rsid w:val="001C540A"/>
+    <w:rPr>
+      <w:rFonts w:asciiTheme="majorHAnsi" w:eastAsiaTheme="majorEastAsia" w:hAnsiTheme="majorHAnsi" w:cstheme="majorBidi"/>
+      <w:color w:val="1F3763" w:themeColor="accent1" w:themeShade="7F"/>
+      <w:sz w:val="24"/>
+      <w:szCs w:val="24"/>
+    </w:rPr>
+  </w:style>
+  <w:style w:type="table" w:styleId="TableGrid">
+    <w:name w:val="Table Grid"/>
+    <w:basedOn w:val="TableNormal"/>
+    <w:uiPriority w:val="39"/>
+    <w:rsid w:val="001C540A"/>
+    <w:pPr>
+      <w:spacing w:after="0" w:line="240" w:lineRule="auto"/>
+    </w:pPr>
+    <w:tblPr>
+      <w:tblBorders>
+        <w:top w:val="single" w:sz="4" w:space="0" w:color="auto"/>
+        <w:left w:val="single" w:sz="4" w:space="0" w:color="auto"/>
+        <w:bottom w:val="single" w:sz="4" w:space="0" w:color="auto"/>
+        <w:right w:val="single" w:sz="4" w:space="0" w:color="auto"/>
+        <w:insideH w:val="single" w:sz="4" w:space="0" w:color="auto"/>
+        <w:insideV w:val="single" w:sz="4" w:space="0" w:color="auto"/>
+      </w:tblBorders>
+    </w:tblPr>
   </w:style>
 </w:styles>
 </file>

</xml_diff>